<commit_message>
revise ini 2020 pt
</commit_message>
<xml_diff>
--- a/PT2020/Code Instruction.docx
+++ b/PT2020/Code Instruction.docx
@@ -52,7 +52,35 @@
           <w:noProof/>
           <w:lang w:eastAsia="zh-CN" w:bidi="ar-SA"/>
         </w:rPr>
-        <w:t xml:space="preserve">This objective of this file is to instruct you how to solve bi-level network design problem using GA in Matlab. </w:t>
+        <w:t xml:space="preserve">This objective of this file is to instruct you </w:t>
+      </w:r>
+      <w:r>
+        <w:rPr>
+          <w:noProof/>
+          <w:lang w:eastAsia="zh-CN" w:bidi="ar-SA"/>
+        </w:rPr>
+        <w:t xml:space="preserve">on </w:t>
+      </w:r>
+      <w:r>
+        <w:rPr>
+          <w:noProof/>
+          <w:lang w:eastAsia="zh-CN" w:bidi="ar-SA"/>
+        </w:rPr>
+        <w:t xml:space="preserve">how to solve </w:t>
+      </w:r>
+      <w:r>
+        <w:rPr>
+          <w:noProof/>
+          <w:lang w:eastAsia="zh-CN" w:bidi="ar-SA"/>
+        </w:rPr>
+        <w:t xml:space="preserve">the </w:t>
+      </w:r>
+      <w:r>
+        <w:rPr>
+          <w:noProof/>
+          <w:lang w:eastAsia="zh-CN" w:bidi="ar-SA"/>
+        </w:rPr>
+        <w:t xml:space="preserve">bi-level network design problem using GA in Matlab. </w:t>
       </w:r>
     </w:p>
     <w:p>
@@ -74,7 +102,35 @@
           <w:noProof/>
           <w:lang w:eastAsia="zh-CN" w:bidi="ar-SA"/>
         </w:rPr>
-        <w:t xml:space="preserve">This course does not require you to code GA yourself. However, you should be able to use it as tool box to solve problem. </w:t>
+        <w:t xml:space="preserve">This course does not require you to code GA yourself. However, you should be able to use it as </w:t>
+      </w:r>
+      <w:r>
+        <w:rPr>
+          <w:noProof/>
+          <w:lang w:eastAsia="zh-CN" w:bidi="ar-SA"/>
+        </w:rPr>
+        <w:t xml:space="preserve">a </w:t>
+      </w:r>
+      <w:r>
+        <w:rPr>
+          <w:noProof/>
+          <w:lang w:eastAsia="zh-CN" w:bidi="ar-SA"/>
+        </w:rPr>
+        <w:t xml:space="preserve">toolbox to solve </w:t>
+      </w:r>
+      <w:r>
+        <w:rPr>
+          <w:noProof/>
+          <w:lang w:eastAsia="zh-CN" w:bidi="ar-SA"/>
+        </w:rPr>
+        <w:t xml:space="preserve">the </w:t>
+      </w:r>
+      <w:r>
+        <w:rPr>
+          <w:noProof/>
+          <w:lang w:eastAsia="zh-CN" w:bidi="ar-SA"/>
+        </w:rPr>
+        <w:t xml:space="preserve">problem. </w:t>
       </w:r>
     </w:p>
     <w:p>
@@ -113,7 +169,7 @@
           <w:noProof/>
           <w:lang w:eastAsia="zh-CN" w:bidi="ar-SA"/>
         </w:rPr>
-        <w:t xml:space="preserve"> folder corresponding a small tasks which will be explained in the next section</w:t>
+        <w:t xml:space="preserve"> folder corresponding a small task explained in the next section</w:t>
       </w:r>
       <w:r>
         <w:rPr>
@@ -121,6 +177,27 @@
           <w:lang w:eastAsia="zh-CN" w:bidi="ar-SA"/>
         </w:rPr>
         <w:t>.</w:t>
+      </w:r>
+    </w:p>
+    <w:p>
+      <w:pPr>
+        <w:rPr>
+          <w:noProof/>
+          <w:lang w:eastAsia="zh-CN" w:bidi="ar-SA"/>
+        </w:rPr>
+      </w:pPr>
+    </w:p>
+    <w:p>
+      <w:pPr>
+        <w:pStyle w:val="Heading1"/>
+      </w:pPr>
+    </w:p>
+    <w:p>
+      <w:pPr>
+        <w:pStyle w:val="Heading1"/>
+      </w:pPr>
+      <w:r>
+        <w:t>Reference</w:t>
       </w:r>
     </w:p>
     <w:p>
@@ -133,58 +210,70 @@
         <w:spacing w:line="360" w:lineRule="auto"/>
         <w:ind w:left="360"/>
         <w:rPr>
-          <w:rFonts w:eastAsia="Times New Roman"/>
           <w:noProof/>
           <w:lang w:eastAsia="zh-CN" w:bidi="ar-SA"/>
         </w:rPr>
       </w:pPr>
       <w:r>
         <w:rPr>
-          <w:rFonts w:eastAsia="Times New Roman"/>
           <w:noProof/>
           <w:lang w:eastAsia="zh-CN" w:bidi="ar-SA"/>
         </w:rPr>
-        <w:t xml:space="preserve">The bilevel modelling is one of the core </w:t>
-      </w:r>
-      <w:r>
-        <w:rPr>
-          <w:rFonts w:eastAsia="Times New Roman"/>
+        <w:t xml:space="preserve">About </w:t>
+      </w:r>
+      <w:r>
+        <w:rPr>
           <w:noProof/>
           <w:lang w:eastAsia="zh-CN" w:bidi="ar-SA"/>
         </w:rPr>
-        <w:t xml:space="preserve">elements </w:t>
-      </w:r>
-      <w:r>
-        <w:rPr>
-          <w:rFonts w:eastAsia="Times New Roman"/>
+        <w:t>Genetic algorithm</w:t>
+      </w:r>
+      <w:r>
+        <w:rPr>
           <w:noProof/>
           <w:lang w:eastAsia="zh-CN" w:bidi="ar-SA"/>
         </w:rPr>
-        <w:t xml:space="preserve">for this course. So it is essential you have a conceptual undertanding of it. </w:t>
-      </w:r>
-      <w:bookmarkStart w:id="0" w:name="_GoBack"/>
-      <w:bookmarkEnd w:id="0"/>
-      <w:r>
-        <w:rPr>
-          <w:rFonts w:eastAsia="Times New Roman"/>
+        <w:t xml:space="preserve"> (GA): </w:t>
+      </w:r>
+      <w:hyperlink r:id="rId8" w:history="1">
+        <w:r>
+          <w:t>https://en.wikipedia.org/wiki/Genetic_algorithm</w:t>
+        </w:r>
+      </w:hyperlink>
+      <w:r>
+        <w:rPr>
           <w:noProof/>
           <w:lang w:eastAsia="zh-CN" w:bidi="ar-SA"/>
         </w:rPr>
-        <w:t xml:space="preserve">  </w:t>
-      </w:r>
-    </w:p>
-    <w:p>
-      <w:pPr>
+        <w:t xml:space="preserve"> </w:t>
+      </w:r>
+    </w:p>
+    <w:p>
+      <w:pPr>
+        <w:pStyle w:val="ListParagraph"/>
+        <w:numPr>
+          <w:ilvl w:val="0"/>
+          <w:numId w:val="19"/>
+        </w:numPr>
+        <w:spacing w:line="360" w:lineRule="auto"/>
+        <w:ind w:left="360"/>
         <w:rPr>
           <w:noProof/>
           <w:lang w:eastAsia="zh-CN" w:bidi="ar-SA"/>
         </w:rPr>
       </w:pPr>
-    </w:p>
-    <w:p>
-      <w:pPr>
-        <w:pStyle w:val="Heading1"/>
-      </w:pPr>
+      <w:r>
+        <w:rPr>
+          <w:noProof/>
+          <w:lang w:eastAsia="zh-CN" w:bidi="ar-SA"/>
+        </w:rPr>
+        <w:t xml:space="preserve">Matlab help documents </w:t>
+      </w:r>
+      <w:hyperlink r:id="rId9" w:history="1">
+        <w:r>
+          <w:t>https://se.mathworks.com/help/gads/ga.html</w:t>
+        </w:r>
+      </w:hyperlink>
     </w:p>
     <w:p/>
     <w:p/>
@@ -212,15 +301,12 @@
     <w:p/>
     <w:p/>
     <w:p/>
-    <w:p/>
-    <w:p/>
-    <w:p/>
-    <w:p/>
     <w:p>
       <w:pPr>
         <w:pStyle w:val="Heading1"/>
       </w:pPr>
       <w:r>
+        <w:lastRenderedPageBreak/>
         <w:t xml:space="preserve">Self-study </w:t>
       </w:r>
       <w:r>
@@ -302,14 +388,6 @@
           <w:u w:val="single"/>
         </w:rPr>
       </w:pPr>
-    </w:p>
-    <w:p>
-      <w:pPr>
-        <w:spacing w:line="360" w:lineRule="auto"/>
-        <w:rPr>
-          <w:u w:val="single"/>
-        </w:rPr>
-      </w:pPr>
       <w:r>
         <w:rPr>
           <w:u w:val="single"/>
@@ -360,18 +438,18 @@
       </w:pPr>
       <w:r>
         <w:rPr>
+          <w:highlight w:val="yellow"/>
           <w:u w:val="single"/>
         </w:rPr>
-        <w:t xml:space="preserve">Small Exercise </w:t>
-      </w:r>
-    </w:p>
-    <w:p>
-      <w:pPr>
-        <w:spacing w:line="360" w:lineRule="auto"/>
-        <w:rPr>
+        <w:t xml:space="preserve">Exercise </w:t>
+      </w:r>
+      <w:r>
+        <w:rPr>
+          <w:highlight w:val="yellow"/>
           <w:u w:val="single"/>
         </w:rPr>
-      </w:pPr>
+        <w:t>1:</w:t>
+      </w:r>
     </w:p>
     <w:p>
       <w:pPr>
@@ -444,14 +522,13 @@
         <w:rPr>
           <w:lang w:eastAsia="zh-CN" w:bidi="ar-SA"/>
         </w:rPr>
-        <w:t xml:space="preserve">If it represents a continuous value between 4 and 8, what it </w:t>
-      </w:r>
-      <w:proofErr w:type="gramStart"/>
+        <w:t>If it represents a continuous value between 4 and 8, what i</w:t>
+      </w:r>
       <w:r>
         <w:rPr>
           <w:lang w:eastAsia="zh-CN" w:bidi="ar-SA"/>
         </w:rPr>
-        <w:t xml:space="preserve">is </w:t>
+        <w:t>s it</w:t>
       </w:r>
       <w:r>
         <w:rPr>
@@ -459,7 +536,6 @@
         </w:rPr>
         <w:t>?</w:t>
       </w:r>
-      <w:proofErr w:type="gramEnd"/>
     </w:p>
     <w:p>
       <w:pPr>
@@ -662,6 +738,33 @@
     </w:p>
     <w:p>
       <w:pPr>
+        <w:pStyle w:val="ListParagraph"/>
+        <w:ind w:left="630"/>
+        <w:rPr>
+          <w:u w:val="single"/>
+        </w:rPr>
+      </w:pPr>
+    </w:p>
+    <w:p>
+      <w:pPr>
+        <w:pStyle w:val="ListParagraph"/>
+        <w:ind w:left="630"/>
+        <w:rPr>
+          <w:u w:val="single"/>
+        </w:rPr>
+      </w:pPr>
+    </w:p>
+    <w:p>
+      <w:pPr>
+        <w:pStyle w:val="ListParagraph"/>
+        <w:ind w:left="630"/>
+        <w:rPr>
+          <w:u w:val="single"/>
+        </w:rPr>
+      </w:pPr>
+    </w:p>
+    <w:p>
+      <w:pPr>
         <w:pStyle w:val="Heading2"/>
         <w:rPr>
           <w:b/>
@@ -671,6 +774,7 @@
         <w:rPr>
           <w:b/>
         </w:rPr>
+        <w:lastRenderedPageBreak/>
         <w:t xml:space="preserve">Example </w:t>
       </w:r>
       <w:r>
@@ -701,19 +805,7 @@
         <w:rPr>
           <w:b/>
         </w:rPr>
-        <w:t xml:space="preserve"> basic </w:t>
-      </w:r>
-      <w:r>
-        <w:rPr>
-          <w:b/>
-        </w:rPr>
-        <w:t>MATLAB</w:t>
-      </w:r>
-      <w:r>
-        <w:rPr>
-          <w:b/>
-        </w:rPr>
-        <w:t xml:space="preserve"> GA syntax</w:t>
+        <w:t xml:space="preserve"> basic MATLAB GA syntax</w:t>
       </w:r>
     </w:p>
     <w:p>
@@ -761,14 +853,6 @@
           <w:u w:val="single"/>
         </w:rPr>
       </w:pPr>
-    </w:p>
-    <w:p>
-      <w:pPr>
-        <w:spacing w:line="360" w:lineRule="auto"/>
-        <w:rPr>
-          <w:u w:val="single"/>
-        </w:rPr>
-      </w:pPr>
       <w:r>
         <w:rPr>
           <w:u w:val="single"/>
@@ -787,10 +871,7 @@
         <w:ind w:left="630" w:hanging="270"/>
       </w:pPr>
       <w:r>
-        <w:t>Folder “</w:t>
-      </w:r>
-      <w:r>
-        <w:t xml:space="preserve">Basic </w:t>
+        <w:t xml:space="preserve">Folder “Basic </w:t>
       </w:r>
       <w:r>
         <w:t>GA</w:t>
@@ -816,17 +897,22 @@
       </w:pPr>
       <w:r>
         <w:rPr>
+          <w:highlight w:val="yellow"/>
           <w:u w:val="single"/>
         </w:rPr>
-        <w:t xml:space="preserve">Small Exercise </w:t>
+        <w:t xml:space="preserve">Exercise </w:t>
+      </w:r>
+      <w:r>
+        <w:rPr>
+          <w:highlight w:val="yellow"/>
+          <w:u w:val="single"/>
+        </w:rPr>
+        <w:t>2</w:t>
       </w:r>
     </w:p>
     <w:p>
       <w:pPr>
         <w:spacing w:line="360" w:lineRule="auto"/>
-        <w:rPr>
-          <w:u w:val="single"/>
-        </w:rPr>
       </w:pPr>
     </w:p>
     <w:p>
@@ -834,7 +920,13 @@
         <w:spacing w:line="360" w:lineRule="auto"/>
       </w:pPr>
       <w:r>
-        <w:t>Solve the following function with constraints that x is integer</w:t>
+        <w:t xml:space="preserve">Solve the following function with constraints that x is </w:t>
+      </w:r>
+      <w:r>
+        <w:t xml:space="preserve">an </w:t>
+      </w:r>
+      <w:r>
+        <w:t>integer</w:t>
       </w:r>
     </w:p>
     <w:p>
@@ -866,200 +958,10 @@
             <v:path o:extrusionok="f" gradientshapeok="t" o:connecttype="rect"/>
             <o:lock v:ext="edit" aspectratio="t"/>
           </v:shapetype>
-          <v:shape id="_x0000_i1027" type="#_x0000_t75" style="width:303.05pt;height:23.8pt" o:ole="">
-            <v:imagedata r:id="rId8" o:title=""/>
-          </v:shape>
-          <o:OLEObject Type="Embed" ProgID="Equation.DSMT4" ShapeID="_x0000_i1027" DrawAspect="Content" ObjectID="_1640601021" r:id="rId9"/>
-        </w:object>
-      </w:r>
-      <w:r>
-        <w:t xml:space="preserve"> </w:t>
-      </w:r>
-    </w:p>
-    <w:p>
-      <w:pPr>
-        <w:spacing w:line="360" w:lineRule="auto"/>
-      </w:pPr>
-      <w:r>
-        <w:t>You need to change the fitness function.</w:t>
-      </w:r>
-    </w:p>
-    <w:p>
-      <w:pPr>
-        <w:pStyle w:val="Heading2"/>
-        <w:rPr>
-          <w:b/>
-        </w:rPr>
-      </w:pPr>
-    </w:p>
-    <w:p>
-      <w:pPr>
-        <w:pStyle w:val="Heading2"/>
-        <w:rPr>
-          <w:b/>
-        </w:rPr>
-      </w:pPr>
-    </w:p>
-    <w:p/>
-    <w:p/>
-    <w:p/>
-    <w:p/>
-    <w:p/>
-    <w:p/>
-    <w:p/>
-    <w:p/>
-    <w:p/>
-    <w:p/>
-    <w:p/>
-    <w:p/>
-    <w:p/>
-    <w:p/>
-    <w:p/>
-    <w:p/>
-    <w:p/>
-    <w:p/>
-    <w:p/>
-    <w:p/>
-    <w:p/>
-    <w:p>
-      <w:pPr>
-        <w:pStyle w:val="Heading2"/>
-        <w:rPr>
-          <w:b/>
-        </w:rPr>
-      </w:pPr>
-      <w:r>
-        <w:rPr>
-          <w:b/>
-        </w:rPr>
-        <w:t xml:space="preserve">Example </w:t>
-      </w:r>
-      <w:r>
-        <w:rPr>
-          <w:b/>
-        </w:rPr>
-        <w:t>3</w:t>
-      </w:r>
-      <w:r>
-        <w:rPr>
-          <w:b/>
-        </w:rPr>
-        <w:t xml:space="preserve"> </w:t>
-      </w:r>
-      <w:r>
-        <w:rPr>
-          <w:b/>
-        </w:rPr>
-        <w:t xml:space="preserve">Simple bilevel </w:t>
-      </w:r>
-    </w:p>
-    <w:p>
-      <w:pPr>
-        <w:rPr>
-          <w:u w:val="single"/>
-        </w:rPr>
-      </w:pPr>
-    </w:p>
-    <w:p>
-      <w:pPr>
-        <w:spacing w:line="360" w:lineRule="auto"/>
-        <w:rPr>
-          <w:u w:val="single"/>
-        </w:rPr>
-      </w:pPr>
-      <w:r>
-        <w:rPr>
-          <w:u w:val="single"/>
-        </w:rPr>
-        <w:t>Objective</w:t>
-      </w:r>
-    </w:p>
-    <w:p>
-      <w:pPr>
-        <w:pStyle w:val="ListParagraph"/>
-        <w:numPr>
-          <w:ilvl w:val="0"/>
-          <w:numId w:val="30"/>
-        </w:numPr>
-        <w:spacing w:line="360" w:lineRule="auto"/>
-        <w:ind w:left="630" w:hanging="270"/>
-      </w:pPr>
-      <w:r>
-        <w:t>Understand the basic bilevel structure and how it can be solved by GA</w:t>
-      </w:r>
-    </w:p>
-    <w:p>
-      <w:pPr>
-        <w:spacing w:line="360" w:lineRule="auto"/>
-        <w:rPr>
-          <w:u w:val="single"/>
-        </w:rPr>
-      </w:pPr>
-      <w:r>
-        <w:rPr>
-          <w:u w:val="single"/>
-        </w:rPr>
-        <w:t>Code</w:t>
-      </w:r>
-    </w:p>
-    <w:p>
-      <w:pPr>
-        <w:pStyle w:val="ListParagraph"/>
-        <w:numPr>
-          <w:ilvl w:val="0"/>
-          <w:numId w:val="30"/>
-        </w:numPr>
-        <w:spacing w:line="360" w:lineRule="auto"/>
-        <w:ind w:left="630" w:hanging="270"/>
-      </w:pPr>
-      <w:r>
-        <w:t>Folder “</w:t>
-      </w:r>
-      <w:r>
-        <w:t>Simple</w:t>
-      </w:r>
-      <w:r>
-        <w:t xml:space="preserve"> </w:t>
-      </w:r>
-      <w:r>
-        <w:t>Bilevel</w:t>
-      </w:r>
-      <w:r>
-        <w:t>”</w:t>
-      </w:r>
-    </w:p>
-    <w:p>
-      <w:pPr>
-        <w:pStyle w:val="ListParagraph"/>
-        <w:numPr>
-          <w:ilvl w:val="0"/>
-          <w:numId w:val="30"/>
-        </w:numPr>
-        <w:spacing w:line="360" w:lineRule="auto"/>
-        <w:ind w:left="630" w:hanging="270"/>
-      </w:pPr>
-      <w:r>
-        <w:t>Problem (example will be introduced in the course)</w:t>
-      </w:r>
-    </w:p>
-    <w:p>
-      <w:pPr>
-        <w:pStyle w:val="ListParagraph"/>
-        <w:spacing w:line="360" w:lineRule="auto"/>
-        <w:ind w:left="1934" w:firstLine="674"/>
-      </w:pPr>
-      <w:r>
-        <w:t xml:space="preserve"> </w:t>
-      </w:r>
-      <w:r>
-        <w:rPr>
-          <w:position w:val="-42"/>
-        </w:rPr>
-        <w:object w:dxaOrig="2799" w:dyaOrig="960" w14:anchorId="6FD9D0EB">
-          <v:shape id="_x0000_i1033" type="#_x0000_t75" style="width:140.25pt;height:48.2pt" o:ole="">
+          <v:shape id="_x0000_i1025" type="#_x0000_t75" style="width:302.95pt;height:23.5pt" o:ole="">
             <v:imagedata r:id="rId10" o:title=""/>
           </v:shape>
-          <o:OLEObject Type="Embed" ProgID="Equation.DSMT4" ShapeID="_x0000_i1033" DrawAspect="Content" ObjectID="_1640601022" r:id="rId11"/>
+          <o:OLEObject Type="Embed" ProgID="Equation.DSMT4" ShapeID="_x0000_i1025" DrawAspect="Content" ObjectID="_1641878999" r:id="rId11"/>
         </w:object>
       </w:r>
       <w:r>
@@ -1071,97 +973,27 @@
         <w:spacing w:line="360" w:lineRule="auto"/>
       </w:pPr>
       <w:r>
-        <w:t xml:space="preserve">          where </w:t>
-      </w:r>
-    </w:p>
-    <w:p>
-      <w:pPr>
-        <w:spacing w:line="360" w:lineRule="auto"/>
-      </w:pPr>
-      <w:r>
-        <w:tab/>
-      </w:r>
-      <w:r>
-        <w:rPr>
-          <w:position w:val="-32"/>
-        </w:rPr>
-        <w:object w:dxaOrig="2260" w:dyaOrig="760" w14:anchorId="6B43F326">
-          <v:shape id="_x0000_i1043" type="#_x0000_t75" style="width:112.7pt;height:38.2pt" o:ole="">
-            <v:imagedata r:id="rId12" o:title=""/>
-          </v:shape>
-          <o:OLEObject Type="Embed" ProgID="Equation.DSMT4" ShapeID="_x0000_i1043" DrawAspect="Content" ObjectID="_1640601023" r:id="rId13"/>
-        </w:object>
-      </w:r>
-      <w:r>
-        <w:t xml:space="preserve"> </w:t>
-      </w:r>
-    </w:p>
-    <w:p>
-      <w:pPr>
-        <w:spacing w:line="360" w:lineRule="auto"/>
-        <w:rPr>
-          <w:u w:val="single"/>
-        </w:rPr>
-      </w:pPr>
-      <w:r>
-        <w:t xml:space="preserve"> </w:t>
-      </w:r>
-      <w:r>
-        <w:rPr>
-          <w:u w:val="single"/>
-        </w:rPr>
-        <w:t xml:space="preserve">Small Exercise </w:t>
-      </w:r>
-    </w:p>
-    <w:p>
-      <w:pPr>
-        <w:pStyle w:val="ListParagraph"/>
-        <w:numPr>
-          <w:ilvl w:val="0"/>
-          <w:numId w:val="30"/>
-        </w:numPr>
-        <w:spacing w:line="360" w:lineRule="auto"/>
-        <w:ind w:left="630" w:hanging="270"/>
-      </w:pPr>
-      <w:r>
-        <w:t xml:space="preserve">How to add additional boundary constraints for </w:t>
-      </w:r>
-      <w:r>
-        <w:rPr>
-          <w:position w:val="-12"/>
-        </w:rPr>
-        <w:object w:dxaOrig="240" w:dyaOrig="360" w14:anchorId="7AD33913">
-          <v:shape id="_x0000_i1070" type="#_x0000_t75" style="width:11.9pt;height:18.15pt" o:ole="">
-            <v:imagedata r:id="rId14" o:title=""/>
-          </v:shape>
-          <o:OLEObject Type="Embed" ProgID="Equation.DSMT4" ShapeID="_x0000_i1070" DrawAspect="Content" ObjectID="_1640601024" r:id="rId15"/>
-        </w:object>
-      </w:r>
-      <w:r>
-        <w:t xml:space="preserve"> </w:t>
-      </w:r>
-      <w:r>
-        <w:t xml:space="preserve"> and </w:t>
-      </w:r>
-      <w:r>
-        <w:rPr>
-          <w:position w:val="-12"/>
-        </w:rPr>
-        <w:object w:dxaOrig="260" w:dyaOrig="360" w14:anchorId="483962D4">
-          <v:shape id="_x0000_i1071" type="#_x0000_t75" style="width:13.15pt;height:18.15pt" o:ole="">
-            <v:imagedata r:id="rId16" o:title=""/>
-          </v:shape>
-          <o:OLEObject Type="Embed" ProgID="Equation.DSMT4" ShapeID="_x0000_i1071" DrawAspect="Content" ObjectID="_1640601025" r:id="rId17"/>
-        </w:object>
-      </w:r>
-      <w:r>
-        <w:t xml:space="preserve"> </w:t>
-      </w:r>
-    </w:p>
-    <w:p>
-      <w:r>
-        <w:t xml:space="preserve"> </w:t>
-      </w:r>
+        <w:t>You need to change the fitness function</w:t>
+      </w:r>
+      <w:r>
+        <w:t xml:space="preserve"> in the given code</w:t>
+      </w:r>
+    </w:p>
+    <w:p>
+      <w:pPr>
+        <w:pStyle w:val="Heading2"/>
+        <w:rPr>
+          <w:b/>
+        </w:rPr>
+      </w:pPr>
+    </w:p>
+    <w:p>
+      <w:pPr>
+        <w:pStyle w:val="Heading2"/>
+        <w:rPr>
+          <w:b/>
+        </w:rPr>
+      </w:pPr>
     </w:p>
     <w:p/>
     <w:p/>
@@ -1196,6 +1028,298 @@
         <w:rPr>
           <w:b/>
         </w:rPr>
+        <w:lastRenderedPageBreak/>
+        <w:t xml:space="preserve">Example </w:t>
+      </w:r>
+      <w:r>
+        <w:rPr>
+          <w:b/>
+        </w:rPr>
+        <w:t>3</w:t>
+      </w:r>
+      <w:r>
+        <w:rPr>
+          <w:b/>
+        </w:rPr>
+        <w:t xml:space="preserve"> </w:t>
+      </w:r>
+      <w:r>
+        <w:rPr>
+          <w:b/>
+        </w:rPr>
+        <w:t>Simple bilevel</w:t>
+      </w:r>
+      <w:r>
+        <w:rPr>
+          <w:b/>
+        </w:rPr>
+        <w:t xml:space="preserve"> model</w:t>
+      </w:r>
+    </w:p>
+    <w:p>
+      <w:pPr>
+        <w:rPr>
+          <w:u w:val="single"/>
+        </w:rPr>
+      </w:pPr>
+    </w:p>
+    <w:p>
+      <w:pPr>
+        <w:spacing w:line="360" w:lineRule="auto"/>
+        <w:rPr>
+          <w:u w:val="single"/>
+        </w:rPr>
+      </w:pPr>
+      <w:r>
+        <w:rPr>
+          <w:u w:val="single"/>
+        </w:rPr>
+        <w:t>Objective</w:t>
+      </w:r>
+    </w:p>
+    <w:p>
+      <w:pPr>
+        <w:pStyle w:val="ListParagraph"/>
+        <w:numPr>
+          <w:ilvl w:val="0"/>
+          <w:numId w:val="30"/>
+        </w:numPr>
+        <w:spacing w:line="360" w:lineRule="auto"/>
+        <w:ind w:left="630" w:hanging="270"/>
+      </w:pPr>
+      <w:r>
+        <w:t>Understand the basic bilevel structure and how it can be solved by GA</w:t>
+      </w:r>
+    </w:p>
+    <w:p>
+      <w:pPr>
+        <w:spacing w:line="360" w:lineRule="auto"/>
+        <w:rPr>
+          <w:u w:val="single"/>
+        </w:rPr>
+      </w:pPr>
+      <w:r>
+        <w:rPr>
+          <w:u w:val="single"/>
+        </w:rPr>
+        <w:t>Code</w:t>
+      </w:r>
+    </w:p>
+    <w:p>
+      <w:pPr>
+        <w:pStyle w:val="ListParagraph"/>
+        <w:numPr>
+          <w:ilvl w:val="0"/>
+          <w:numId w:val="30"/>
+        </w:numPr>
+        <w:spacing w:line="360" w:lineRule="auto"/>
+        <w:ind w:left="630" w:hanging="270"/>
+      </w:pPr>
+      <w:r>
+        <w:t>Folder “</w:t>
+      </w:r>
+      <w:r>
+        <w:t>Simple</w:t>
+      </w:r>
+      <w:r>
+        <w:t xml:space="preserve"> </w:t>
+      </w:r>
+      <w:r>
+        <w:t>Bilevel</w:t>
+      </w:r>
+      <w:r>
+        <w:t>”</w:t>
+      </w:r>
+    </w:p>
+    <w:p>
+      <w:pPr>
+        <w:pStyle w:val="ListParagraph"/>
+        <w:numPr>
+          <w:ilvl w:val="0"/>
+          <w:numId w:val="30"/>
+        </w:numPr>
+        <w:spacing w:line="360" w:lineRule="auto"/>
+        <w:ind w:left="630" w:hanging="270"/>
+      </w:pPr>
+      <w:r>
+        <w:t>Problem (</w:t>
+      </w:r>
+      <w:r>
+        <w:t xml:space="preserve">the </w:t>
+      </w:r>
+      <w:r>
+        <w:t xml:space="preserve">example </w:t>
+      </w:r>
+      <w:r>
+        <w:t>has been</w:t>
+      </w:r>
+      <w:r>
+        <w:t xml:space="preserve"> introduced in the course)</w:t>
+      </w:r>
+    </w:p>
+    <w:p>
+      <w:pPr>
+        <w:pStyle w:val="ListParagraph"/>
+        <w:spacing w:line="360" w:lineRule="auto"/>
+        <w:ind w:left="1934" w:firstLine="674"/>
+      </w:pPr>
+      <w:r>
+        <w:t xml:space="preserve"> </w:t>
+      </w:r>
+      <w:r>
+        <w:rPr>
+          <w:position w:val="-42"/>
+        </w:rPr>
+        <w:object w:dxaOrig="2799" w:dyaOrig="960" w14:anchorId="6FD9D0EB">
+          <v:shape id="_x0000_i1026" type="#_x0000_t75" style="width:140.1pt;height:48.5pt" o:ole="">
+            <v:imagedata r:id="rId12" o:title=""/>
+          </v:shape>
+          <o:OLEObject Type="Embed" ProgID="Equation.DSMT4" ShapeID="_x0000_i1026" DrawAspect="Content" ObjectID="_1641879000" r:id="rId13"/>
+        </w:object>
+      </w:r>
+      <w:r>
+        <w:t xml:space="preserve"> </w:t>
+      </w:r>
+    </w:p>
+    <w:p>
+      <w:pPr>
+        <w:spacing w:line="360" w:lineRule="auto"/>
+      </w:pPr>
+      <w:r>
+        <w:t xml:space="preserve">          where </w:t>
+      </w:r>
+    </w:p>
+    <w:p>
+      <w:pPr>
+        <w:spacing w:line="360" w:lineRule="auto"/>
+      </w:pPr>
+      <w:r>
+        <w:tab/>
+      </w:r>
+      <w:r>
+        <w:rPr>
+          <w:position w:val="-32"/>
+        </w:rPr>
+        <w:object w:dxaOrig="2260" w:dyaOrig="760" w14:anchorId="6B43F326">
+          <v:shape id="_x0000_i1027" type="#_x0000_t75" style="width:113pt;height:38.15pt" o:ole="">
+            <v:imagedata r:id="rId14" o:title=""/>
+          </v:shape>
+          <o:OLEObject Type="Embed" ProgID="Equation.DSMT4" ShapeID="_x0000_i1027" DrawAspect="Content" ObjectID="_1641879001" r:id="rId15"/>
+        </w:object>
+      </w:r>
+      <w:r>
+        <w:t xml:space="preserve"> </w:t>
+      </w:r>
+    </w:p>
+    <w:p>
+      <w:pPr>
+        <w:spacing w:line="360" w:lineRule="auto"/>
+        <w:rPr>
+          <w:u w:val="single"/>
+        </w:rPr>
+      </w:pPr>
+      <w:r>
+        <w:t xml:space="preserve"> </w:t>
+      </w:r>
+      <w:r>
+        <w:rPr>
+          <w:highlight w:val="yellow"/>
+          <w:u w:val="single"/>
+        </w:rPr>
+        <w:t xml:space="preserve">Exercise </w:t>
+      </w:r>
+      <w:r>
+        <w:rPr>
+          <w:highlight w:val="yellow"/>
+          <w:u w:val="single"/>
+        </w:rPr>
+        <w:t>3</w:t>
+      </w:r>
+    </w:p>
+    <w:p>
+      <w:pPr>
+        <w:pStyle w:val="ListParagraph"/>
+        <w:numPr>
+          <w:ilvl w:val="0"/>
+          <w:numId w:val="30"/>
+        </w:numPr>
+        <w:spacing w:line="360" w:lineRule="auto"/>
+        <w:ind w:left="630" w:hanging="270"/>
+      </w:pPr>
+      <w:r>
+        <w:t xml:space="preserve">How to add additional boundary constraints for </w:t>
+      </w:r>
+      <w:r>
+        <w:rPr>
+          <w:position w:val="-12"/>
+        </w:rPr>
+        <w:object w:dxaOrig="240" w:dyaOrig="360" w14:anchorId="7AD33913">
+          <v:shape id="_x0000_i1028" type="#_x0000_t75" style="width:11.75pt;height:18.2pt" o:ole="">
+            <v:imagedata r:id="rId16" o:title=""/>
+          </v:shape>
+          <o:OLEObject Type="Embed" ProgID="Equation.DSMT4" ShapeID="_x0000_i1028" DrawAspect="Content" ObjectID="_1641879002" r:id="rId17"/>
+        </w:object>
+      </w:r>
+      <w:r>
+        <w:t xml:space="preserve"> </w:t>
+      </w:r>
+      <w:r>
+        <w:t xml:space="preserve"> and </w:t>
+      </w:r>
+      <w:r>
+        <w:rPr>
+          <w:position w:val="-12"/>
+        </w:rPr>
+        <w:object w:dxaOrig="260" w:dyaOrig="360" w14:anchorId="483962D4">
+          <v:shape id="_x0000_i1029" type="#_x0000_t75" style="width:12.85pt;height:18.2pt" o:ole="">
+            <v:imagedata r:id="rId18" o:title=""/>
+          </v:shape>
+          <o:OLEObject Type="Embed" ProgID="Equation.DSMT4" ShapeID="_x0000_i1029" DrawAspect="Content" ObjectID="_1641879003" r:id="rId19"/>
+        </w:object>
+      </w:r>
+      <w:r>
+        <w:t xml:space="preserve"> </w:t>
+      </w:r>
+    </w:p>
+    <w:p>
+      <w:r>
+        <w:t xml:space="preserve"> </w:t>
+      </w:r>
+    </w:p>
+    <w:p/>
+    <w:p/>
+    <w:p/>
+    <w:p/>
+    <w:p/>
+    <w:p/>
+    <w:p/>
+    <w:p/>
+    <w:p/>
+    <w:p/>
+    <w:p/>
+    <w:p/>
+    <w:p/>
+    <w:p/>
+    <w:p/>
+    <w:p/>
+    <w:p/>
+    <w:p/>
+    <w:p/>
+    <w:p/>
+    <w:p/>
+    <w:p/>
+    <w:p>
+      <w:pPr>
+        <w:pStyle w:val="Heading2"/>
+        <w:rPr>
+          <w:b/>
+        </w:rPr>
+      </w:pPr>
+      <w:r>
+        <w:rPr>
+          <w:b/>
+        </w:rPr>
+        <w:lastRenderedPageBreak/>
         <w:t xml:space="preserve">Example </w:t>
       </w:r>
       <w:r>
@@ -1339,7 +1463,25 @@
         <w:ind w:left="1170"/>
       </w:pPr>
       <w:r>
-        <w:t xml:space="preserve">The objective of the model is to select 4 links to form transit network, such that total travel times of A-C, A-B, and A-D is minimum. In other words, we need to find the shortest travel time between these pairs of nodes. </w:t>
+        <w:t xml:space="preserve">The objective of the model is to select 4 links to form </w:t>
+      </w:r>
+      <w:r>
+        <w:t xml:space="preserve">a </w:t>
+      </w:r>
+      <w:r>
+        <w:t xml:space="preserve">transit network, such that </w:t>
+      </w:r>
+      <w:r>
+        <w:t xml:space="preserve">the sum of the </w:t>
+      </w:r>
+      <w:r>
+        <w:t xml:space="preserve">travel times of A-C, A-B, and A-D </w:t>
+      </w:r>
+      <w:r>
+        <w:t>is the</w:t>
+      </w:r>
+      <w:r>
+        <w:t xml:space="preserve"> minimum. In other words, we need to find the shortest travel time between these pairs of nodes. </w:t>
       </w:r>
     </w:p>
     <w:p>
@@ -1356,19 +1498,16 @@
         <w:ind w:left="1170"/>
       </w:pPr>
       <w:r>
-        <w:t xml:space="preserve">The way I code is to create 4 variables. Each variable is </w:t>
-      </w:r>
-      <w:proofErr w:type="gramStart"/>
-      <w:r>
-        <w:t>a</w:t>
-      </w:r>
-      <w:proofErr w:type="gramEnd"/>
+        <w:t>The way I code is to create 4 variables. Each variable is a</w:t>
+      </w:r>
+      <w:r>
+        <w:t>n</w:t>
+      </w:r>
       <w:r>
         <w:t xml:space="preserve"> integer between 1 to 12, representing which link is selected. </w:t>
       </w:r>
     </w:p>
     <w:p/>
-    <w:p/>
     <w:p>
       <w:pPr>
         <w:rPr>
@@ -1377,9 +1516,17 @@
       </w:pPr>
       <w:r>
         <w:rPr>
+          <w:highlight w:val="yellow"/>
           <w:u w:val="single"/>
         </w:rPr>
-        <w:t xml:space="preserve">Small Exercise </w:t>
+        <w:t xml:space="preserve">Exercise </w:t>
+      </w:r>
+      <w:r>
+        <w:rPr>
+          <w:highlight w:val="yellow"/>
+          <w:u w:val="single"/>
+        </w:rPr>
+        <w:t>4</w:t>
       </w:r>
     </w:p>
     <w:p/>
@@ -1394,7 +1541,19 @@
         <w:ind w:left="630" w:hanging="270"/>
       </w:pPr>
       <w:r>
-        <w:t xml:space="preserve">In the given example, I only consider demand. Now you need to work out how to consider demand. The following demand values are known. </w:t>
+        <w:t xml:space="preserve">In the given example, I only consider </w:t>
+      </w:r>
+      <w:r>
+        <w:t xml:space="preserve">the </w:t>
+      </w:r>
+      <w:r>
+        <w:t xml:space="preserve">demand. Now you need to work out how to consider </w:t>
+      </w:r>
+      <w:r>
+        <w:t xml:space="preserve">the </w:t>
+      </w:r>
+      <w:r>
+        <w:t xml:space="preserve">demand. The following demand values are known. </w:t>
       </w:r>
     </w:p>
     <w:p>
@@ -1407,10 +1566,7 @@
         <w:spacing w:line="360" w:lineRule="auto"/>
       </w:pPr>
       <w:r>
-        <w:t xml:space="preserve">Node A –&gt; B: 50 </w:t>
-      </w:r>
-      <w:r>
-        <w:t>passengers</w:t>
+        <w:t>Node A –&gt; B: 50 passengers</w:t>
       </w:r>
     </w:p>
     <w:p>
@@ -1473,7 +1629,19 @@
         <w:ind w:left="630" w:hanging="270"/>
       </w:pPr>
       <w:r>
-        <w:t>Assume passengers only use the shortest path, design a network that minimize the total cost including passengers travel time cost and operation cost.</w:t>
+        <w:t>Assume passengers only use the shortest path, design a network that minimize</w:t>
+      </w:r>
+      <w:r>
+        <w:t>s</w:t>
+      </w:r>
+      <w:r>
+        <w:t xml:space="preserve"> the total cost including passengers</w:t>
+      </w:r>
+      <w:r>
+        <w:t>'</w:t>
+      </w:r>
+      <w:r>
+        <w:t xml:space="preserve"> travel time cost and operation cost.</w:t>
       </w:r>
     </w:p>
     <w:p/>
@@ -1514,8 +1682,767 @@
     </w:p>
     <w:p>
       <w:pPr>
+        <w:pStyle w:val="Heading2"/>
+        <w:rPr>
+          <w:b/>
+        </w:rPr>
+      </w:pPr>
+      <w:r>
+        <w:rPr>
+          <w:b/>
+        </w:rPr>
+        <w:lastRenderedPageBreak/>
+        <w:t xml:space="preserve">Example </w:t>
+      </w:r>
+      <w:r>
+        <w:rPr>
+          <w:b/>
+        </w:rPr>
+        <w:t>5</w:t>
+      </w:r>
+      <w:r>
+        <w:rPr>
+          <w:b/>
+        </w:rPr>
+        <w:t xml:space="preserve"> </w:t>
+      </w:r>
+      <w:r>
+        <w:rPr>
+          <w:b/>
+        </w:rPr>
+        <w:t>Simple Frequency Design</w:t>
+      </w:r>
+    </w:p>
+    <w:p/>
+    <w:p>
+      <w:pPr>
+        <w:spacing w:line="360" w:lineRule="auto"/>
+        <w:rPr>
+          <w:u w:val="single"/>
+        </w:rPr>
+      </w:pPr>
+      <w:r>
+        <w:rPr>
+          <w:u w:val="single"/>
+        </w:rPr>
+        <w:t>Objective</w:t>
+      </w:r>
+    </w:p>
+    <w:p>
+      <w:pPr>
+        <w:pStyle w:val="ListParagraph"/>
+        <w:numPr>
+          <w:ilvl w:val="0"/>
+          <w:numId w:val="30"/>
+        </w:numPr>
+        <w:spacing w:line="360" w:lineRule="auto"/>
+        <w:ind w:left="630" w:hanging="270"/>
+      </w:pPr>
+      <w:r>
+        <w:t xml:space="preserve">Solve </w:t>
+      </w:r>
+      <w:r>
+        <w:t>transit frequency design problem</w:t>
+      </w:r>
+    </w:p>
+    <w:p>
+      <w:pPr>
+        <w:spacing w:line="360" w:lineRule="auto"/>
+        <w:rPr>
+          <w:u w:val="single"/>
+        </w:rPr>
+      </w:pPr>
+      <w:r>
+        <w:rPr>
+          <w:u w:val="single"/>
+        </w:rPr>
+        <w:t>Input:</w:t>
+      </w:r>
+    </w:p>
+    <w:p>
+      <w:pPr>
+        <w:spacing w:line="360" w:lineRule="auto"/>
+      </w:pPr>
+      <w:r>
+        <w:t xml:space="preserve">Network Example In the class </w:t>
+      </w:r>
+    </w:p>
+    <w:p>
+      <w:pPr>
+        <w:spacing w:line="360" w:lineRule="auto"/>
+        <w:jc w:val="center"/>
+      </w:pPr>
+      <w:r>
+        <w:rPr>
+          <w:noProof/>
+        </w:rPr>
+        <mc:AlternateContent>
+          <mc:Choice Requires="wpc">
+            <w:drawing>
+              <wp:inline distT="0" distB="0" distL="0" distR="0" wp14:anchorId="07C56600" wp14:editId="0CC7B0E8">
+                <wp:extent cx="4606123" cy="2481580"/>
+                <wp:effectExtent l="0" t="0" r="4445" b="0"/>
+                <wp:docPr id="2" name="Canvas 2"/>
+                <wp:cNvGraphicFramePr>
+                  <a:graphicFrameLocks xmlns:a="http://schemas.openxmlformats.org/drawingml/2006/main" noChangeAspect="1"/>
+                </wp:cNvGraphicFramePr>
+                <a:graphic xmlns:a="http://schemas.openxmlformats.org/drawingml/2006/main">
+                  <a:graphicData uri="http://schemas.microsoft.com/office/word/2010/wordprocessingCanvas">
+                    <wpc:wpc>
+                      <wpc:bg>
+                        <a:solidFill>
+                          <a:prstClr val="white"/>
+                        </a:solidFill>
+                      </wpc:bg>
+                      <wpc:whole/>
+                      <pic:pic xmlns:pic="http://schemas.openxmlformats.org/drawingml/2006/picture">
+                        <pic:nvPicPr>
+                          <pic:cNvPr id="9" name="Picture 9">
+                            <a:extLst>
+                              <a:ext uri="{FF2B5EF4-FFF2-40B4-BE49-F238E27FC236}">
+                                <a16:creationId xmlns:a16="http://schemas.microsoft.com/office/drawing/2014/main" id="{505CF0BA-97C6-4226-8B5B-5E71FE953FE2}"/>
+                              </a:ext>
+                            </a:extLst>
+                          </pic:cNvPr>
+                          <pic:cNvPicPr>
+                            <a:picLocks noChangeAspect="1"/>
+                          </pic:cNvPicPr>
+                        </pic:nvPicPr>
+                        <pic:blipFill>
+                          <a:blip r:embed="rId20"/>
+                          <a:stretch>
+                            <a:fillRect/>
+                          </a:stretch>
+                        </pic:blipFill>
+                        <pic:spPr>
+                          <a:xfrm>
+                            <a:off x="35996" y="19595"/>
+                            <a:ext cx="2154470" cy="1613469"/>
+                          </a:xfrm>
+                          <a:prstGeom prst="rect">
+                            <a:avLst/>
+                          </a:prstGeom>
+                        </pic:spPr>
+                      </pic:pic>
+                      <pic:pic xmlns:pic="http://schemas.openxmlformats.org/drawingml/2006/picture">
+                        <pic:nvPicPr>
+                          <pic:cNvPr id="10" name="Picture 10">
+                            <a:extLst>
+                              <a:ext uri="{FF2B5EF4-FFF2-40B4-BE49-F238E27FC236}">
+                                <a16:creationId xmlns:a16="http://schemas.microsoft.com/office/drawing/2014/main" id="{97B1554C-54FE-45F5-AC6A-2FFFD1110EE9}"/>
+                              </a:ext>
+                            </a:extLst>
+                          </pic:cNvPr>
+                          <pic:cNvPicPr>
+                            <a:picLocks noChangeAspect="1"/>
+                          </pic:cNvPicPr>
+                        </pic:nvPicPr>
+                        <pic:blipFill>
+                          <a:blip r:embed="rId21"/>
+                          <a:stretch>
+                            <a:fillRect/>
+                          </a:stretch>
+                        </pic:blipFill>
+                        <pic:spPr>
+                          <a:xfrm>
+                            <a:off x="2138135" y="19595"/>
+                            <a:ext cx="2467985" cy="2461985"/>
+                          </a:xfrm>
+                          <a:prstGeom prst="rect">
+                            <a:avLst/>
+                          </a:prstGeom>
+                        </pic:spPr>
+                      </pic:pic>
+                      <wps:wsp>
+                        <wps:cNvPr id="13" name="TextBox 15">
+                          <a:extLst>
+                            <a:ext uri="{FF2B5EF4-FFF2-40B4-BE49-F238E27FC236}">
+                              <a16:creationId xmlns:a16="http://schemas.microsoft.com/office/drawing/2014/main" id="{D7443A42-6D72-40BA-9EA5-8AF36E5D235E}"/>
+                            </a:ext>
+                          </a:extLst>
+                        </wps:cNvPr>
+                        <wps:cNvSpPr txBox="1"/>
+                        <wps:spPr>
+                          <a:xfrm>
+                            <a:off x="36010" y="1633155"/>
+                            <a:ext cx="2426722" cy="832485"/>
+                          </a:xfrm>
+                          <a:prstGeom prst="rect">
+                            <a:avLst/>
+                          </a:prstGeom>
+                          <a:noFill/>
+                        </wps:spPr>
+                        <wps:txbx>
+                          <w:txbxContent>
+                            <w:p>
+                              <w:pPr>
+                                <w:kinsoku w:val="0"/>
+                                <w:overflowPunct w:val="0"/>
+                                <w:textAlignment w:val="baseline"/>
+                              </w:pPr>
+                              <w:r>
+                                <w:rPr>
+                                  <w:rFonts w:ascii="Verdana" w:eastAsia="MS PGothic" w:hAnsi="Verdana"/>
+                                  <w:color w:val="000000"/>
+                                  <w:kern w:val="24"/>
+                                  <w:lang w:val="en-US"/>
+                                </w:rPr>
+                                <w:t xml:space="preserve">1 -&gt; </w:t>
+                              </w:r>
+                              <w:proofErr w:type="gramStart"/>
+                              <w:r>
+                                <w:rPr>
+                                  <w:rFonts w:ascii="Verdana" w:eastAsia="MS PGothic" w:hAnsi="Verdana"/>
+                                  <w:color w:val="000000"/>
+                                  <w:kern w:val="24"/>
+                                  <w:lang w:val="en-US"/>
+                                </w:rPr>
+                                <w:t>2  :</w:t>
+                              </w:r>
+                              <w:proofErr w:type="gramEnd"/>
+                              <w:r>
+                                <w:rPr>
+                                  <w:rFonts w:ascii="Verdana" w:eastAsia="MS PGothic" w:hAnsi="Verdana"/>
+                                  <w:color w:val="000000"/>
+                                  <w:kern w:val="24"/>
+                                  <w:lang w:val="en-US"/>
+                                </w:rPr>
+                                <w:t xml:space="preserve"> 5 min </w:t>
+                              </w:r>
+                            </w:p>
+                            <w:p>
+                              <w:pPr>
+                                <w:kinsoku w:val="0"/>
+                                <w:overflowPunct w:val="0"/>
+                                <w:textAlignment w:val="baseline"/>
+                              </w:pPr>
+                              <w:r>
+                                <w:rPr>
+                                  <w:rFonts w:ascii="Verdana" w:eastAsia="MS PGothic" w:hAnsi="Verdana"/>
+                                  <w:color w:val="000000"/>
+                                  <w:kern w:val="24"/>
+                                  <w:lang w:val="en-US"/>
+                                </w:rPr>
+                                <w:t xml:space="preserve">1 -&gt; 2 - &gt; </w:t>
+                              </w:r>
+                              <w:proofErr w:type="gramStart"/>
+                              <w:r>
+                                <w:rPr>
+                                  <w:rFonts w:ascii="Verdana" w:eastAsia="MS PGothic" w:hAnsi="Verdana"/>
+                                  <w:color w:val="000000"/>
+                                  <w:kern w:val="24"/>
+                                  <w:lang w:val="en-US"/>
+                                </w:rPr>
+                                <w:t>3 :</w:t>
+                              </w:r>
+                              <w:proofErr w:type="gramEnd"/>
+                              <w:r>
+                                <w:rPr>
+                                  <w:rFonts w:ascii="Verdana" w:eastAsia="MS PGothic" w:hAnsi="Verdana"/>
+                                  <w:color w:val="000000"/>
+                                  <w:kern w:val="24"/>
+                                  <w:lang w:val="en-US"/>
+                                </w:rPr>
+                                <w:t xml:space="preserve"> 30 min</w:t>
+                              </w:r>
+                            </w:p>
+                            <w:p>
+                              <w:pPr>
+                                <w:kinsoku w:val="0"/>
+                                <w:overflowPunct w:val="0"/>
+                                <w:textAlignment w:val="baseline"/>
+                              </w:pPr>
+                              <w:r>
+                                <w:rPr>
+                                  <w:rFonts w:ascii="Verdana" w:eastAsia="MS PGothic" w:hAnsi="Verdana"/>
+                                  <w:color w:val="000000"/>
+                                  <w:kern w:val="24"/>
+                                  <w:lang w:val="en-US"/>
+                                </w:rPr>
+                                <w:t xml:space="preserve">1 -&gt; </w:t>
+                              </w:r>
+                              <w:proofErr w:type="gramStart"/>
+                              <w:r>
+                                <w:rPr>
+                                  <w:rFonts w:ascii="Verdana" w:eastAsia="MS PGothic" w:hAnsi="Verdana"/>
+                                  <w:color w:val="000000"/>
+                                  <w:kern w:val="24"/>
+                                  <w:lang w:val="en-US"/>
+                                </w:rPr>
+                                <w:t>3 :</w:t>
+                              </w:r>
+                              <w:proofErr w:type="gramEnd"/>
+                              <w:r>
+                                <w:rPr>
+                                  <w:rFonts w:ascii="Verdana" w:eastAsia="MS PGothic" w:hAnsi="Verdana"/>
+                                  <w:color w:val="000000"/>
+                                  <w:kern w:val="24"/>
+                                  <w:lang w:val="en-US"/>
+                                </w:rPr>
+                                <w:t xml:space="preserve"> 10 min</w:t>
+                              </w:r>
+                            </w:p>
+                            <w:p>
+                              <w:pPr>
+                                <w:kinsoku w:val="0"/>
+                                <w:overflowPunct w:val="0"/>
+                                <w:textAlignment w:val="baseline"/>
+                              </w:pPr>
+                              <w:r>
+                                <w:rPr>
+                                  <w:rFonts w:ascii="Verdana" w:eastAsia="MS PGothic" w:hAnsi="Verdana"/>
+                                  <w:color w:val="000000"/>
+                                  <w:kern w:val="24"/>
+                                  <w:lang w:val="en-US"/>
+                                </w:rPr>
+                                <w:t xml:space="preserve">1 -&gt; 3-&gt; </w:t>
+                              </w:r>
+                              <w:proofErr w:type="gramStart"/>
+                              <w:r>
+                                <w:rPr>
+                                  <w:rFonts w:ascii="Verdana" w:eastAsia="MS PGothic" w:hAnsi="Verdana"/>
+                                  <w:color w:val="000000"/>
+                                  <w:kern w:val="24"/>
+                                  <w:lang w:val="en-US"/>
+                                </w:rPr>
+                                <w:t>4 :</w:t>
+                              </w:r>
+                              <w:proofErr w:type="gramEnd"/>
+                              <w:r>
+                                <w:rPr>
+                                  <w:rFonts w:ascii="Verdana" w:eastAsia="MS PGothic" w:hAnsi="Verdana"/>
+                                  <w:color w:val="000000"/>
+                                  <w:kern w:val="24"/>
+                                  <w:lang w:val="en-US"/>
+                                </w:rPr>
+                                <w:t xml:space="preserve"> 26 min</w:t>
+                              </w:r>
+                            </w:p>
+                          </w:txbxContent>
+                        </wps:txbx>
+                        <wps:bodyPr wrap="square" rtlCol="0">
+                          <a:spAutoFit/>
+                        </wps:bodyPr>
+                      </wps:wsp>
+                    </wpc:wpc>
+                  </a:graphicData>
+                </a:graphic>
+              </wp:inline>
+            </w:drawing>
+          </mc:Choice>
+          <mc:Fallback>
+            <w:pict>
+              <v:group w14:anchorId="07C56600" id="Canvas 2" o:spid="_x0000_s1026" editas="canvas" style="width:362.7pt;height:195.4pt;mso-position-horizontal-relative:char;mso-position-vertical-relative:line" coordsize="46056,24815" o:gfxdata="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">
+                <v:shape id="_x0000_s1027" type="#_x0000_t75" style="position:absolute;width:46056;height:24815;visibility:visible;mso-wrap-style:square" filled="t">
+                  <v:fill o:detectmouseclick="t"/>
+                  <v:path o:connecttype="none"/>
+                </v:shape>
+                <v:shape id="Picture 9" o:spid="_x0000_s1028" type="#_x0000_t75" style="position:absolute;left:359;top:195;width:21545;height:16135;visibility:visible;mso-wrap-style:square" o:gfxdata="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">
+                  <v:imagedata r:id="rId22" o:title=""/>
+                </v:shape>
+                <v:shape id="Picture 10" o:spid="_x0000_s1029" type="#_x0000_t75" style="position:absolute;left:21381;top:195;width:24680;height:24620;visibility:visible;mso-wrap-style:square" o:gfxdata="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">
+                  <v:imagedata r:id="rId23" o:title=""/>
+                </v:shape>
+                <v:shapetype id="_x0000_t202" coordsize="21600,21600" o:spt="202" path="m,l,21600r21600,l21600,xe">
+                  <v:stroke joinstyle="miter"/>
+                  <v:path gradientshapeok="t" o:connecttype="rect"/>
+                </v:shapetype>
+                <v:shape id="TextBox 15" o:spid="_x0000_s1030" type="#_x0000_t202" style="position:absolute;left:360;top:16331;width:24267;height:8325;visibility:visible;mso-wrap-style:square;v-text-anchor:top" o:gfxdata="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" filled="f" stroked="f">
+                  <v:textbox style="mso-fit-shape-to-text:t">
+                    <w:txbxContent>
+                      <w:p>
+                        <w:pPr>
+                          <w:kinsoku w:val="0"/>
+                          <w:overflowPunct w:val="0"/>
+                          <w:textAlignment w:val="baseline"/>
+                        </w:pPr>
+                        <w:r>
+                          <w:rPr>
+                            <w:rFonts w:ascii="Verdana" w:eastAsia="MS PGothic" w:hAnsi="Verdana"/>
+                            <w:color w:val="000000"/>
+                            <w:kern w:val="24"/>
+                            <w:lang w:val="en-US"/>
+                          </w:rPr>
+                          <w:t xml:space="preserve">1 -&gt; </w:t>
+                        </w:r>
+                        <w:proofErr w:type="gramStart"/>
+                        <w:r>
+                          <w:rPr>
+                            <w:rFonts w:ascii="Verdana" w:eastAsia="MS PGothic" w:hAnsi="Verdana"/>
+                            <w:color w:val="000000"/>
+                            <w:kern w:val="24"/>
+                            <w:lang w:val="en-US"/>
+                          </w:rPr>
+                          <w:t>2  :</w:t>
+                        </w:r>
+                        <w:proofErr w:type="gramEnd"/>
+                        <w:r>
+                          <w:rPr>
+                            <w:rFonts w:ascii="Verdana" w:eastAsia="MS PGothic" w:hAnsi="Verdana"/>
+                            <w:color w:val="000000"/>
+                            <w:kern w:val="24"/>
+                            <w:lang w:val="en-US"/>
+                          </w:rPr>
+                          <w:t xml:space="preserve"> 5 min </w:t>
+                        </w:r>
+                      </w:p>
+                      <w:p>
+                        <w:pPr>
+                          <w:kinsoku w:val="0"/>
+                          <w:overflowPunct w:val="0"/>
+                          <w:textAlignment w:val="baseline"/>
+                        </w:pPr>
+                        <w:r>
+                          <w:rPr>
+                            <w:rFonts w:ascii="Verdana" w:eastAsia="MS PGothic" w:hAnsi="Verdana"/>
+                            <w:color w:val="000000"/>
+                            <w:kern w:val="24"/>
+                            <w:lang w:val="en-US"/>
+                          </w:rPr>
+                          <w:t xml:space="preserve">1 -&gt; 2 - &gt; </w:t>
+                        </w:r>
+                        <w:proofErr w:type="gramStart"/>
+                        <w:r>
+                          <w:rPr>
+                            <w:rFonts w:ascii="Verdana" w:eastAsia="MS PGothic" w:hAnsi="Verdana"/>
+                            <w:color w:val="000000"/>
+                            <w:kern w:val="24"/>
+                            <w:lang w:val="en-US"/>
+                          </w:rPr>
+                          <w:t>3 :</w:t>
+                        </w:r>
+                        <w:proofErr w:type="gramEnd"/>
+                        <w:r>
+                          <w:rPr>
+                            <w:rFonts w:ascii="Verdana" w:eastAsia="MS PGothic" w:hAnsi="Verdana"/>
+                            <w:color w:val="000000"/>
+                            <w:kern w:val="24"/>
+                            <w:lang w:val="en-US"/>
+                          </w:rPr>
+                          <w:t xml:space="preserve"> 30 min</w:t>
+                        </w:r>
+                      </w:p>
+                      <w:p>
+                        <w:pPr>
+                          <w:kinsoku w:val="0"/>
+                          <w:overflowPunct w:val="0"/>
+                          <w:textAlignment w:val="baseline"/>
+                        </w:pPr>
+                        <w:r>
+                          <w:rPr>
+                            <w:rFonts w:ascii="Verdana" w:eastAsia="MS PGothic" w:hAnsi="Verdana"/>
+                            <w:color w:val="000000"/>
+                            <w:kern w:val="24"/>
+                            <w:lang w:val="en-US"/>
+                          </w:rPr>
+                          <w:t xml:space="preserve">1 -&gt; </w:t>
+                        </w:r>
+                        <w:proofErr w:type="gramStart"/>
+                        <w:r>
+                          <w:rPr>
+                            <w:rFonts w:ascii="Verdana" w:eastAsia="MS PGothic" w:hAnsi="Verdana"/>
+                            <w:color w:val="000000"/>
+                            <w:kern w:val="24"/>
+                            <w:lang w:val="en-US"/>
+                          </w:rPr>
+                          <w:t>3 :</w:t>
+                        </w:r>
+                        <w:proofErr w:type="gramEnd"/>
+                        <w:r>
+                          <w:rPr>
+                            <w:rFonts w:ascii="Verdana" w:eastAsia="MS PGothic" w:hAnsi="Verdana"/>
+                            <w:color w:val="000000"/>
+                            <w:kern w:val="24"/>
+                            <w:lang w:val="en-US"/>
+                          </w:rPr>
+                          <w:t xml:space="preserve"> 10 min</w:t>
+                        </w:r>
+                      </w:p>
+                      <w:p>
+                        <w:pPr>
+                          <w:kinsoku w:val="0"/>
+                          <w:overflowPunct w:val="0"/>
+                          <w:textAlignment w:val="baseline"/>
+                        </w:pPr>
+                        <w:r>
+                          <w:rPr>
+                            <w:rFonts w:ascii="Verdana" w:eastAsia="MS PGothic" w:hAnsi="Verdana"/>
+                            <w:color w:val="000000"/>
+                            <w:kern w:val="24"/>
+                            <w:lang w:val="en-US"/>
+                          </w:rPr>
+                          <w:t xml:space="preserve">1 -&gt; 3-&gt; </w:t>
+                        </w:r>
+                        <w:proofErr w:type="gramStart"/>
+                        <w:r>
+                          <w:rPr>
+                            <w:rFonts w:ascii="Verdana" w:eastAsia="MS PGothic" w:hAnsi="Verdana"/>
+                            <w:color w:val="000000"/>
+                            <w:kern w:val="24"/>
+                            <w:lang w:val="en-US"/>
+                          </w:rPr>
+                          <w:t>4 :</w:t>
+                        </w:r>
+                        <w:proofErr w:type="gramEnd"/>
+                        <w:r>
+                          <w:rPr>
+                            <w:rFonts w:ascii="Verdana" w:eastAsia="MS PGothic" w:hAnsi="Verdana"/>
+                            <w:color w:val="000000"/>
+                            <w:kern w:val="24"/>
+                            <w:lang w:val="en-US"/>
+                          </w:rPr>
+                          <w:t xml:space="preserve"> 26 min</w:t>
+                        </w:r>
+                      </w:p>
+                    </w:txbxContent>
+                  </v:textbox>
+                </v:shape>
+                <w10:anchorlock/>
+              </v:group>
+            </w:pict>
+          </mc:Fallback>
+        </mc:AlternateContent>
+      </w:r>
+    </w:p>
+    <w:p>
+      <w:pPr>
+        <w:spacing w:line="360" w:lineRule="auto"/>
+        <w:rPr>
+          <w:u w:val="single"/>
+        </w:rPr>
+      </w:pPr>
+      <w:r>
+        <w:rPr>
+          <w:u w:val="single"/>
+        </w:rPr>
+        <w:t>Assumption</w:t>
+      </w:r>
+      <w:r>
+        <w:rPr>
+          <w:u w:val="single"/>
+        </w:rPr>
+        <w:t>s</w:t>
+      </w:r>
+      <w:r>
+        <w:rPr>
+          <w:u w:val="single"/>
+        </w:rPr>
+        <w:t>:</w:t>
+      </w:r>
+    </w:p>
+    <w:p>
+      <w:pPr>
+        <w:pStyle w:val="ListParagraph"/>
+        <w:numPr>
+          <w:ilvl w:val="0"/>
+          <w:numId w:val="36"/>
+        </w:numPr>
+        <w:spacing w:line="360" w:lineRule="auto"/>
+        <w:ind w:left="900" w:hanging="540"/>
+      </w:pPr>
+      <w:r>
+        <w:t xml:space="preserve">Passengers travel through the shortest path </w:t>
+      </w:r>
+    </w:p>
+    <w:p>
+      <w:pPr>
+        <w:pStyle w:val="ListParagraph"/>
+        <w:numPr>
+          <w:ilvl w:val="0"/>
+          <w:numId w:val="36"/>
+        </w:numPr>
+        <w:spacing w:line="360" w:lineRule="auto"/>
+        <w:ind w:left="900" w:hanging="540"/>
+      </w:pPr>
+      <w:r>
+        <w:t>The waiting time is half of the headway</w:t>
+      </w:r>
+    </w:p>
+    <w:p>
+      <w:pPr>
+        <w:pStyle w:val="ListParagraph"/>
+        <w:numPr>
+          <w:ilvl w:val="0"/>
+          <w:numId w:val="36"/>
+        </w:numPr>
+        <w:spacing w:line="360" w:lineRule="auto"/>
+        <w:ind w:left="900" w:hanging="540"/>
+      </w:pPr>
+      <w:r>
+        <w:t xml:space="preserve">Operation Cost </w:t>
+      </w:r>
+      <w:r>
+        <w:t>depends on frequency</w:t>
+      </w:r>
+      <w:r>
+        <w:t xml:space="preserve"> and is given by  </w:t>
+      </w:r>
+    </w:p>
+    <w:p>
+      <w:pPr>
+        <w:spacing w:line="360" w:lineRule="auto"/>
+        <w:ind w:left="900"/>
+      </w:pPr>
+      <w:r>
+        <w:t xml:space="preserve">1000 * Frequency </w:t>
+      </w:r>
+    </w:p>
+    <w:p>
+      <w:pPr>
+        <w:pStyle w:val="ListParagraph"/>
+        <w:numPr>
+          <w:ilvl w:val="0"/>
+          <w:numId w:val="36"/>
+        </w:numPr>
+        <w:spacing w:line="360" w:lineRule="auto"/>
+        <w:ind w:left="900" w:hanging="540"/>
+      </w:pPr>
+      <w:r>
+        <w:t>The minimum frequency is 2, while the maximum frequency is 12</w:t>
+      </w:r>
+    </w:p>
+    <w:p>
+      <w:pPr>
+        <w:rPr>
+          <w:u w:val="single"/>
+        </w:rPr>
+      </w:pPr>
+      <w:r>
+        <w:rPr>
+          <w:u w:val="single"/>
+        </w:rPr>
+        <w:t>Exercise 5</w:t>
+      </w:r>
+    </w:p>
+    <w:p>
+      <w:pPr>
+        <w:rPr>
+          <w:u w:val="single"/>
+        </w:rPr>
+      </w:pPr>
+    </w:p>
+    <w:p>
+      <w:r>
+        <w:t xml:space="preserve">      </w:t>
+      </w:r>
+      <w:r>
+        <w:t xml:space="preserve">Determine the frequency </w:t>
+      </w:r>
+      <w:r>
+        <w:t xml:space="preserve">setting that minimizes the total travel cost. </w:t>
+      </w:r>
+    </w:p>
+    <w:p>
+      <w:proofErr w:type="spellStart"/>
+      <w:r>
+        <w:t>Recommadations</w:t>
+      </w:r>
+      <w:proofErr w:type="spellEnd"/>
+      <w:r>
+        <w:t>:</w:t>
+      </w:r>
+    </w:p>
+    <w:p/>
+    <w:p>
+      <w:pPr>
+        <w:pStyle w:val="ListParagraph"/>
+        <w:numPr>
+          <w:ilvl w:val="0"/>
+          <w:numId w:val="38"/>
+        </w:numPr>
+      </w:pPr>
+      <w:r>
+        <w:t>D</w:t>
+      </w:r>
+      <w:r>
+        <w:t xml:space="preserve">efine and code </w:t>
+      </w:r>
+      <w:proofErr w:type="spellStart"/>
+      <w:r>
+        <w:t>decstion</w:t>
+      </w:r>
+      <w:proofErr w:type="spellEnd"/>
+      <w:r>
+        <w:t xml:space="preserve"> variables </w:t>
+      </w:r>
+    </w:p>
+    <w:p>
+      <w:pPr>
+        <w:pStyle w:val="ListParagraph"/>
+        <w:numPr>
+          <w:ilvl w:val="0"/>
+          <w:numId w:val="38"/>
+        </w:numPr>
+      </w:pPr>
+      <w:r>
+        <w:t>D</w:t>
+      </w:r>
+      <w:r>
+        <w:t>efine the lower level and upper level problem</w:t>
+      </w:r>
+    </w:p>
+    <w:p>
+      <w:pPr>
+        <w:pStyle w:val="ListParagraph"/>
+        <w:numPr>
+          <w:ilvl w:val="0"/>
+          <w:numId w:val="38"/>
+        </w:numPr>
+      </w:pPr>
+      <w:r>
+        <w:t>C</w:t>
+      </w:r>
+      <w:r>
+        <w:t>ode the lower level problem</w:t>
+      </w:r>
+    </w:p>
+    <w:p>
+      <w:pPr>
+        <w:pStyle w:val="ListParagraph"/>
+        <w:numPr>
+          <w:ilvl w:val="0"/>
+          <w:numId w:val="38"/>
+        </w:numPr>
+      </w:pPr>
+      <w:r>
+        <w:t>Solve the model</w:t>
+      </w:r>
+      <w:r>
+        <w:t xml:space="preserve"> </w:t>
+      </w:r>
+    </w:p>
+    <w:p>
+      <w:pPr>
+        <w:rPr>
+          <w:u w:val="single"/>
+        </w:rPr>
+      </w:pPr>
+    </w:p>
+    <w:p>
+      <w:pPr>
+        <w:spacing w:line="360" w:lineRule="auto"/>
+        <w:ind w:left="900"/>
+      </w:pPr>
+    </w:p>
+    <w:p>
+      <w:pPr>
+        <w:spacing w:line="360" w:lineRule="auto"/>
+      </w:pPr>
+    </w:p>
+    <w:p>
+      <w:pPr>
         <w:pStyle w:val="Heading1"/>
       </w:pPr>
+      <w:r>
+        <w:rPr>
+          <w:rFonts w:hint="eastAsia"/>
+          <w:lang w:eastAsia="zh-CN"/>
+        </w:rPr>
+        <w:lastRenderedPageBreak/>
+        <w:t>%</w:t>
+      </w:r>
+      <w:bookmarkStart w:id="0" w:name="_GoBack"/>
+      <w:bookmarkEnd w:id="0"/>
       <w:r>
         <w:t>Remark</w:t>
       </w:r>
@@ -1549,7 +2476,70 @@
           <w:noProof/>
           <w:lang w:eastAsia="zh-CN" w:bidi="ar-SA"/>
         </w:rPr>
-        <w:t>You could consider more complicated assignment model in the lower level by changing the lower level problem</w:t>
+        <w:t xml:space="preserve">You could consider </w:t>
+      </w:r>
+      <w:r>
+        <w:rPr>
+          <w:noProof/>
+          <w:lang w:eastAsia="zh-CN" w:bidi="ar-SA"/>
+        </w:rPr>
+        <w:t xml:space="preserve">a </w:t>
+      </w:r>
+      <w:r>
+        <w:rPr>
+          <w:noProof/>
+          <w:lang w:eastAsia="zh-CN" w:bidi="ar-SA"/>
+        </w:rPr>
+        <w:t xml:space="preserve">more complicated assignment model </w:t>
+      </w:r>
+      <w:r>
+        <w:rPr>
+          <w:noProof/>
+          <w:lang w:eastAsia="zh-CN" w:bidi="ar-SA"/>
+        </w:rPr>
+        <w:t>as</w:t>
+      </w:r>
+      <w:r>
+        <w:rPr>
+          <w:noProof/>
+          <w:lang w:eastAsia="zh-CN" w:bidi="ar-SA"/>
+        </w:rPr>
+        <w:t xml:space="preserve"> the lower level </w:t>
+      </w:r>
+      <w:r>
+        <w:rPr>
+          <w:noProof/>
+          <w:lang w:eastAsia="zh-CN" w:bidi="ar-SA"/>
+        </w:rPr>
+        <w:t xml:space="preserve">problem </w:t>
+      </w:r>
+      <w:r>
+        <w:rPr>
+          <w:noProof/>
+          <w:lang w:eastAsia="zh-CN" w:bidi="ar-SA"/>
+        </w:rPr>
+        <w:t xml:space="preserve">by changing the </w:t>
+      </w:r>
+      <w:r>
+        <w:rPr>
+          <w:noProof/>
+          <w:lang w:eastAsia="zh-CN" w:bidi="ar-SA"/>
+        </w:rPr>
+        <w:t>lower</w:t>
+      </w:r>
+      <w:r>
+        <w:rPr>
+          <w:noProof/>
+          <w:lang w:eastAsia="zh-CN" w:bidi="ar-SA"/>
+        </w:rPr>
+        <w:t>-</w:t>
+      </w:r>
+      <w:r>
+        <w:rPr>
+          <w:noProof/>
+          <w:lang w:eastAsia="zh-CN" w:bidi="ar-SA"/>
+        </w:rPr>
+        <w:t>level code</w:t>
       </w:r>
     </w:p>
     <w:p>
@@ -1571,109 +2561,40 @@
           <w:noProof/>
           <w:lang w:eastAsia="zh-CN" w:bidi="ar-SA"/>
         </w:rPr>
-        <w:t xml:space="preserve">You can consider frequency as variable in the network design problem. </w:t>
-      </w:r>
-    </w:p>
-    <w:p>
-      <w:pPr>
-        <w:pStyle w:val="Heading1"/>
-      </w:pPr>
-    </w:p>
-    <w:p>
-      <w:pPr>
-        <w:pStyle w:val="Heading1"/>
-      </w:pPr>
-    </w:p>
-    <w:p>
-      <w:pPr>
-        <w:pStyle w:val="Heading1"/>
-      </w:pPr>
-      <w:r>
-        <w:t>Reference</w:t>
-      </w:r>
-    </w:p>
-    <w:p>
-      <w:pPr>
-        <w:pStyle w:val="ListParagraph"/>
-        <w:numPr>
-          <w:ilvl w:val="0"/>
-          <w:numId w:val="19"/>
-        </w:numPr>
-        <w:spacing w:line="360" w:lineRule="auto"/>
-        <w:ind w:left="360"/>
+        <w:t xml:space="preserve">You can consider frequency as </w:t>
+      </w:r>
+      <w:r>
         <w:rPr>
           <w:noProof/>
           <w:lang w:eastAsia="zh-CN" w:bidi="ar-SA"/>
         </w:rPr>
-      </w:pPr>
+        <w:t xml:space="preserve">a </w:t>
+      </w:r>
       <w:r>
         <w:rPr>
           <w:noProof/>
           <w:lang w:eastAsia="zh-CN" w:bidi="ar-SA"/>
         </w:rPr>
-        <w:t xml:space="preserve">About </w:t>
-      </w:r>
-      <w:r>
+        <w:t xml:space="preserve">variable in the network design problem. </w:t>
+      </w:r>
+    </w:p>
+    <w:p>
+      <w:pPr>
+        <w:pStyle w:val="Heading1"/>
+      </w:pPr>
+    </w:p>
+    <w:p>
+      <w:pPr>
+        <w:pStyle w:val="Heading1"/>
+      </w:pPr>
+    </w:p>
+    <w:p>
+      <w:pPr>
+        <w:pStyle w:val="ListParagraph"/>
         <w:rPr>
           <w:noProof/>
           <w:lang w:eastAsia="zh-CN" w:bidi="ar-SA"/>
         </w:rPr>
-        <w:t>Genetic algorithm</w:t>
-      </w:r>
-      <w:r>
-        <w:rPr>
-          <w:noProof/>
-          <w:lang w:eastAsia="zh-CN" w:bidi="ar-SA"/>
-        </w:rPr>
-        <w:t xml:space="preserve"> (GA): </w:t>
-      </w:r>
-      <w:hyperlink r:id="rId18" w:history="1">
-        <w:r>
-          <w:t>https://en.wikipedia.org/wiki/Genetic_algorithm</w:t>
-        </w:r>
-      </w:hyperlink>
-      <w:r>
-        <w:rPr>
-          <w:noProof/>
-          <w:lang w:eastAsia="zh-CN" w:bidi="ar-SA"/>
-        </w:rPr>
-        <w:t xml:space="preserve"> </w:t>
-      </w:r>
-    </w:p>
-    <w:p>
-      <w:pPr>
-        <w:pStyle w:val="ListParagraph"/>
-        <w:numPr>
-          <w:ilvl w:val="0"/>
-          <w:numId w:val="19"/>
-        </w:numPr>
-        <w:spacing w:line="360" w:lineRule="auto"/>
-        <w:ind w:left="360"/>
-        <w:rPr>
-          <w:noProof/>
-          <w:lang w:eastAsia="zh-CN" w:bidi="ar-SA"/>
-        </w:rPr>
-      </w:pPr>
-      <w:r>
-        <w:rPr>
-          <w:noProof/>
-          <w:lang w:eastAsia="zh-CN" w:bidi="ar-SA"/>
-        </w:rPr>
-        <w:t xml:space="preserve">Matlab help documents </w:t>
-      </w:r>
-      <w:hyperlink r:id="rId19" w:history="1">
-        <w:r>
-          <w:t>https://se.mathworks.com/help/gads/ga.html</w:t>
-        </w:r>
-      </w:hyperlink>
-    </w:p>
-    <w:p>
-      <w:pPr>
-        <w:pStyle w:val="ListParagraph"/>
-        <w:rPr>
-          <w:noProof/>
-          <w:lang w:eastAsia="zh-CN" w:bidi="ar-SA"/>
-        </w:rPr>
       </w:pPr>
     </w:p>
     <w:p/>
@@ -1686,11 +2607,11 @@
       </w:pPr>
     </w:p>
     <w:sectPr>
-      <w:headerReference w:type="even" r:id="rId20"/>
-      <w:headerReference w:type="default" r:id="rId21"/>
-      <w:footerReference w:type="default" r:id="rId22"/>
-      <w:headerReference w:type="first" r:id="rId23"/>
-      <w:footerReference w:type="first" r:id="rId24"/>
+      <w:headerReference w:type="even" r:id="rId24"/>
+      <w:headerReference w:type="default" r:id="rId25"/>
+      <w:footerReference w:type="default" r:id="rId26"/>
+      <w:headerReference w:type="first" r:id="rId27"/>
+      <w:footerReference w:type="first" r:id="rId28"/>
       <w:pgSz w:w="11906" w:h="16838" w:code="9"/>
       <w:pgMar w:top="2240" w:right="1418" w:bottom="2041" w:left="1418" w:header="709" w:footer="129" w:gutter="0"/>
       <w:cols w:space="708"/>
@@ -4066,6 +4987,119 @@
     </w:lvl>
   </w:abstractNum>
   <w:abstractNum w:abstractNumId="19" w15:restartNumberingAfterBreak="0">
+    <w:nsid w:val="37476CCF"/>
+    <w:multiLevelType w:val="hybridMultilevel"/>
+    <w:tmpl w:val="271E0B3C"/>
+    <w:lvl w:ilvl="0" w:tplc="08090001">
+      <w:start w:val="1"/>
+      <w:numFmt w:val="bullet"/>
+      <w:lvlText w:val=""/>
+      <w:lvlJc w:val="left"/>
+      <w:pPr>
+        <w:ind w:left="2024" w:hanging="360"/>
+      </w:pPr>
+      <w:rPr>
+        <w:rFonts w:ascii="Symbol" w:hAnsi="Symbol" w:hint="default"/>
+      </w:rPr>
+    </w:lvl>
+    <w:lvl w:ilvl="1" w:tplc="08090003" w:tentative="1">
+      <w:start w:val="1"/>
+      <w:numFmt w:val="bullet"/>
+      <w:lvlText w:val="o"/>
+      <w:lvlJc w:val="left"/>
+      <w:pPr>
+        <w:ind w:left="2744" w:hanging="360"/>
+      </w:pPr>
+      <w:rPr>
+        <w:rFonts w:ascii="Courier New" w:hAnsi="Courier New" w:cs="Courier New" w:hint="default"/>
+      </w:rPr>
+    </w:lvl>
+    <w:lvl w:ilvl="2" w:tplc="08090005" w:tentative="1">
+      <w:start w:val="1"/>
+      <w:numFmt w:val="bullet"/>
+      <w:lvlText w:val=""/>
+      <w:lvlJc w:val="left"/>
+      <w:pPr>
+        <w:ind w:left="3464" w:hanging="360"/>
+      </w:pPr>
+      <w:rPr>
+        <w:rFonts w:ascii="Wingdings" w:hAnsi="Wingdings" w:hint="default"/>
+      </w:rPr>
+    </w:lvl>
+    <w:lvl w:ilvl="3" w:tplc="08090001" w:tentative="1">
+      <w:start w:val="1"/>
+      <w:numFmt w:val="bullet"/>
+      <w:lvlText w:val=""/>
+      <w:lvlJc w:val="left"/>
+      <w:pPr>
+        <w:ind w:left="4184" w:hanging="360"/>
+      </w:pPr>
+      <w:rPr>
+        <w:rFonts w:ascii="Symbol" w:hAnsi="Symbol" w:hint="default"/>
+      </w:rPr>
+    </w:lvl>
+    <w:lvl w:ilvl="4" w:tplc="08090003" w:tentative="1">
+      <w:start w:val="1"/>
+      <w:numFmt w:val="bullet"/>
+      <w:lvlText w:val="o"/>
+      <w:lvlJc w:val="left"/>
+      <w:pPr>
+        <w:ind w:left="4904" w:hanging="360"/>
+      </w:pPr>
+      <w:rPr>
+        <w:rFonts w:ascii="Courier New" w:hAnsi="Courier New" w:cs="Courier New" w:hint="default"/>
+      </w:rPr>
+    </w:lvl>
+    <w:lvl w:ilvl="5" w:tplc="08090005" w:tentative="1">
+      <w:start w:val="1"/>
+      <w:numFmt w:val="bullet"/>
+      <w:lvlText w:val=""/>
+      <w:lvlJc w:val="left"/>
+      <w:pPr>
+        <w:ind w:left="5624" w:hanging="360"/>
+      </w:pPr>
+      <w:rPr>
+        <w:rFonts w:ascii="Wingdings" w:hAnsi="Wingdings" w:hint="default"/>
+      </w:rPr>
+    </w:lvl>
+    <w:lvl w:ilvl="6" w:tplc="08090001" w:tentative="1">
+      <w:start w:val="1"/>
+      <w:numFmt w:val="bullet"/>
+      <w:lvlText w:val=""/>
+      <w:lvlJc w:val="left"/>
+      <w:pPr>
+        <w:ind w:left="6344" w:hanging="360"/>
+      </w:pPr>
+      <w:rPr>
+        <w:rFonts w:ascii="Symbol" w:hAnsi="Symbol" w:hint="default"/>
+      </w:rPr>
+    </w:lvl>
+    <w:lvl w:ilvl="7" w:tplc="08090003" w:tentative="1">
+      <w:start w:val="1"/>
+      <w:numFmt w:val="bullet"/>
+      <w:lvlText w:val="o"/>
+      <w:lvlJc w:val="left"/>
+      <w:pPr>
+        <w:ind w:left="7064" w:hanging="360"/>
+      </w:pPr>
+      <w:rPr>
+        <w:rFonts w:ascii="Courier New" w:hAnsi="Courier New" w:cs="Courier New" w:hint="default"/>
+      </w:rPr>
+    </w:lvl>
+    <w:lvl w:ilvl="8" w:tplc="08090005" w:tentative="1">
+      <w:start w:val="1"/>
+      <w:numFmt w:val="bullet"/>
+      <w:lvlText w:val=""/>
+      <w:lvlJc w:val="left"/>
+      <w:pPr>
+        <w:ind w:left="7784" w:hanging="360"/>
+      </w:pPr>
+      <w:rPr>
+        <w:rFonts w:ascii="Wingdings" w:hAnsi="Wingdings" w:hint="default"/>
+      </w:rPr>
+    </w:lvl>
+  </w:abstractNum>
+  <w:abstractNum w:abstractNumId="20" w15:restartNumberingAfterBreak="0">
     <w:nsid w:val="3F3232D6"/>
     <w:multiLevelType w:val="hybridMultilevel"/>
     <w:tmpl w:val="AF6E990E"/>
@@ -4154,7 +5188,7 @@
       </w:pPr>
     </w:lvl>
   </w:abstractNum>
-  <w:abstractNum w:abstractNumId="20" w15:restartNumberingAfterBreak="0">
+  <w:abstractNum w:abstractNumId="21" w15:restartNumberingAfterBreak="0">
     <w:nsid w:val="439C767B"/>
     <w:multiLevelType w:val="hybridMultilevel"/>
     <w:tmpl w:val="34645672"/>
@@ -4243,7 +5277,7 @@
       </w:pPr>
     </w:lvl>
   </w:abstractNum>
-  <w:abstractNum w:abstractNumId="21" w15:restartNumberingAfterBreak="0">
+  <w:abstractNum w:abstractNumId="22" w15:restartNumberingAfterBreak="0">
     <w:nsid w:val="47624CD3"/>
     <w:multiLevelType w:val="hybridMultilevel"/>
     <w:tmpl w:val="5770DE90"/>
@@ -4356,7 +5390,7 @@
       </w:rPr>
     </w:lvl>
   </w:abstractNum>
-  <w:abstractNum w:abstractNumId="22" w15:restartNumberingAfterBreak="0">
+  <w:abstractNum w:abstractNumId="23" w15:restartNumberingAfterBreak="0">
     <w:nsid w:val="4837181B"/>
     <w:multiLevelType w:val="hybridMultilevel"/>
     <w:tmpl w:val="F46C76E0"/>
@@ -4469,7 +5503,7 @@
       </w:rPr>
     </w:lvl>
   </w:abstractNum>
-  <w:abstractNum w:abstractNumId="23" w15:restartNumberingAfterBreak="0">
+  <w:abstractNum w:abstractNumId="24" w15:restartNumberingAfterBreak="0">
     <w:nsid w:val="522403CC"/>
     <w:multiLevelType w:val="hybridMultilevel"/>
     <w:tmpl w:val="0DC6CE98"/>
@@ -4558,7 +5592,96 @@
       </w:pPr>
     </w:lvl>
   </w:abstractNum>
-  <w:abstractNum w:abstractNumId="24" w15:restartNumberingAfterBreak="0">
+  <w:abstractNum w:abstractNumId="25" w15:restartNumberingAfterBreak="0">
+    <w:nsid w:val="5812021C"/>
+    <w:multiLevelType w:val="hybridMultilevel"/>
+    <w:tmpl w:val="D10AFBEA"/>
+    <w:lvl w:ilvl="0" w:tplc="0809000F">
+      <w:start w:val="1"/>
+      <w:numFmt w:val="decimal"/>
+      <w:lvlText w:val="%1."/>
+      <w:lvlJc w:val="left"/>
+      <w:pPr>
+        <w:ind w:left="720" w:hanging="360"/>
+      </w:pPr>
+      <w:rPr>
+        <w:rFonts w:hint="default"/>
+      </w:rPr>
+    </w:lvl>
+    <w:lvl w:ilvl="1" w:tplc="08090019" w:tentative="1">
+      <w:start w:val="1"/>
+      <w:numFmt w:val="lowerLetter"/>
+      <w:lvlText w:val="%2."/>
+      <w:lvlJc w:val="left"/>
+      <w:pPr>
+        <w:ind w:left="1440" w:hanging="360"/>
+      </w:pPr>
+    </w:lvl>
+    <w:lvl w:ilvl="2" w:tplc="0809001B" w:tentative="1">
+      <w:start w:val="1"/>
+      <w:numFmt w:val="lowerRoman"/>
+      <w:lvlText w:val="%3."/>
+      <w:lvlJc w:val="right"/>
+      <w:pPr>
+        <w:ind w:left="2160" w:hanging="180"/>
+      </w:pPr>
+    </w:lvl>
+    <w:lvl w:ilvl="3" w:tplc="0809000F" w:tentative="1">
+      <w:start w:val="1"/>
+      <w:numFmt w:val="decimal"/>
+      <w:lvlText w:val="%4."/>
+      <w:lvlJc w:val="left"/>
+      <w:pPr>
+        <w:ind w:left="2880" w:hanging="360"/>
+      </w:pPr>
+    </w:lvl>
+    <w:lvl w:ilvl="4" w:tplc="08090019" w:tentative="1">
+      <w:start w:val="1"/>
+      <w:numFmt w:val="lowerLetter"/>
+      <w:lvlText w:val="%5."/>
+      <w:lvlJc w:val="left"/>
+      <w:pPr>
+        <w:ind w:left="3600" w:hanging="360"/>
+      </w:pPr>
+    </w:lvl>
+    <w:lvl w:ilvl="5" w:tplc="0809001B" w:tentative="1">
+      <w:start w:val="1"/>
+      <w:numFmt w:val="lowerRoman"/>
+      <w:lvlText w:val="%6."/>
+      <w:lvlJc w:val="right"/>
+      <w:pPr>
+        <w:ind w:left="4320" w:hanging="180"/>
+      </w:pPr>
+    </w:lvl>
+    <w:lvl w:ilvl="6" w:tplc="0809000F" w:tentative="1">
+      <w:start w:val="1"/>
+      <w:numFmt w:val="decimal"/>
+      <w:lvlText w:val="%7."/>
+      <w:lvlJc w:val="left"/>
+      <w:pPr>
+        <w:ind w:left="5040" w:hanging="360"/>
+      </w:pPr>
+    </w:lvl>
+    <w:lvl w:ilvl="7" w:tplc="08090019" w:tentative="1">
+      <w:start w:val="1"/>
+      <w:numFmt w:val="lowerLetter"/>
+      <w:lvlText w:val="%8."/>
+      <w:lvlJc w:val="left"/>
+      <w:pPr>
+        <w:ind w:left="5760" w:hanging="360"/>
+      </w:pPr>
+    </w:lvl>
+    <w:lvl w:ilvl="8" w:tplc="0809001B" w:tentative="1">
+      <w:start w:val="1"/>
+      <w:numFmt w:val="lowerRoman"/>
+      <w:lvlText w:val="%9."/>
+      <w:lvlJc w:val="right"/>
+      <w:pPr>
+        <w:ind w:left="6480" w:hanging="180"/>
+      </w:pPr>
+    </w:lvl>
+  </w:abstractNum>
+  <w:abstractNum w:abstractNumId="26" w15:restartNumberingAfterBreak="0">
     <w:nsid w:val="593B7F8C"/>
     <w:multiLevelType w:val="hybridMultilevel"/>
     <w:tmpl w:val="039A7540"/>
@@ -4647,7 +5770,7 @@
       </w:pPr>
     </w:lvl>
   </w:abstractNum>
-  <w:abstractNum w:abstractNumId="25" w15:restartNumberingAfterBreak="0">
+  <w:abstractNum w:abstractNumId="27" w15:restartNumberingAfterBreak="0">
     <w:nsid w:val="5A5C4547"/>
     <w:multiLevelType w:val="hybridMultilevel"/>
     <w:tmpl w:val="39BEA88C"/>
@@ -4736,7 +5859,7 @@
       </w:pPr>
     </w:lvl>
   </w:abstractNum>
-  <w:abstractNum w:abstractNumId="26" w15:restartNumberingAfterBreak="0">
+  <w:abstractNum w:abstractNumId="28" w15:restartNumberingAfterBreak="0">
     <w:nsid w:val="5B2C7EE0"/>
     <w:multiLevelType w:val="hybridMultilevel"/>
     <w:tmpl w:val="C9345E46"/>
@@ -4827,7 +5950,7 @@
       </w:pPr>
     </w:lvl>
   </w:abstractNum>
-  <w:abstractNum w:abstractNumId="27" w15:restartNumberingAfterBreak="0">
+  <w:abstractNum w:abstractNumId="29" w15:restartNumberingAfterBreak="0">
     <w:nsid w:val="5B424459"/>
     <w:multiLevelType w:val="hybridMultilevel"/>
     <w:tmpl w:val="BB6A8756"/>
@@ -4916,7 +6039,7 @@
       </w:pPr>
     </w:lvl>
   </w:abstractNum>
-  <w:abstractNum w:abstractNumId="28" w15:restartNumberingAfterBreak="0">
+  <w:abstractNum w:abstractNumId="30" w15:restartNumberingAfterBreak="0">
     <w:nsid w:val="5D653D10"/>
     <w:multiLevelType w:val="hybridMultilevel"/>
     <w:tmpl w:val="CEBA318E"/>
@@ -5005,7 +6128,93 @@
       </w:pPr>
     </w:lvl>
   </w:abstractNum>
-  <w:abstractNum w:abstractNumId="29" w15:restartNumberingAfterBreak="0">
+  <w:abstractNum w:abstractNumId="31" w15:restartNumberingAfterBreak="0">
+    <w:nsid w:val="5E1F194F"/>
+    <w:multiLevelType w:val="hybridMultilevel"/>
+    <w:tmpl w:val="5DC82C8A"/>
+    <w:lvl w:ilvl="0" w:tplc="0809000F">
+      <w:start w:val="1"/>
+      <w:numFmt w:val="decimal"/>
+      <w:lvlText w:val="%1."/>
+      <w:lvlJc w:val="left"/>
+      <w:pPr>
+        <w:ind w:left="720" w:hanging="360"/>
+      </w:pPr>
+    </w:lvl>
+    <w:lvl w:ilvl="1" w:tplc="08090019" w:tentative="1">
+      <w:start w:val="1"/>
+      <w:numFmt w:val="lowerLetter"/>
+      <w:lvlText w:val="%2."/>
+      <w:lvlJc w:val="left"/>
+      <w:pPr>
+        <w:ind w:left="1440" w:hanging="360"/>
+      </w:pPr>
+    </w:lvl>
+    <w:lvl w:ilvl="2" w:tplc="0809001B" w:tentative="1">
+      <w:start w:val="1"/>
+      <w:numFmt w:val="lowerRoman"/>
+      <w:lvlText w:val="%3."/>
+      <w:lvlJc w:val="right"/>
+      <w:pPr>
+        <w:ind w:left="2160" w:hanging="180"/>
+      </w:pPr>
+    </w:lvl>
+    <w:lvl w:ilvl="3" w:tplc="0809000F" w:tentative="1">
+      <w:start w:val="1"/>
+      <w:numFmt w:val="decimal"/>
+      <w:lvlText w:val="%4."/>
+      <w:lvlJc w:val="left"/>
+      <w:pPr>
+        <w:ind w:left="2880" w:hanging="360"/>
+      </w:pPr>
+    </w:lvl>
+    <w:lvl w:ilvl="4" w:tplc="08090019" w:tentative="1">
+      <w:start w:val="1"/>
+      <w:numFmt w:val="lowerLetter"/>
+      <w:lvlText w:val="%5."/>
+      <w:lvlJc w:val="left"/>
+      <w:pPr>
+        <w:ind w:left="3600" w:hanging="360"/>
+      </w:pPr>
+    </w:lvl>
+    <w:lvl w:ilvl="5" w:tplc="0809001B" w:tentative="1">
+      <w:start w:val="1"/>
+      <w:numFmt w:val="lowerRoman"/>
+      <w:lvlText w:val="%6."/>
+      <w:lvlJc w:val="right"/>
+      <w:pPr>
+        <w:ind w:left="4320" w:hanging="180"/>
+      </w:pPr>
+    </w:lvl>
+    <w:lvl w:ilvl="6" w:tplc="0809000F" w:tentative="1">
+      <w:start w:val="1"/>
+      <w:numFmt w:val="decimal"/>
+      <w:lvlText w:val="%7."/>
+      <w:lvlJc w:val="left"/>
+      <w:pPr>
+        <w:ind w:left="5040" w:hanging="360"/>
+      </w:pPr>
+    </w:lvl>
+    <w:lvl w:ilvl="7" w:tplc="08090019" w:tentative="1">
+      <w:start w:val="1"/>
+      <w:numFmt w:val="lowerLetter"/>
+      <w:lvlText w:val="%8."/>
+      <w:lvlJc w:val="left"/>
+      <w:pPr>
+        <w:ind w:left="5760" w:hanging="360"/>
+      </w:pPr>
+    </w:lvl>
+    <w:lvl w:ilvl="8" w:tplc="0809001B" w:tentative="1">
+      <w:start w:val="1"/>
+      <w:numFmt w:val="lowerRoman"/>
+      <w:lvlText w:val="%9."/>
+      <w:lvlJc w:val="right"/>
+      <w:pPr>
+        <w:ind w:left="6480" w:hanging="180"/>
+      </w:pPr>
+    </w:lvl>
+  </w:abstractNum>
+  <w:abstractNum w:abstractNumId="32" w15:restartNumberingAfterBreak="0">
     <w:nsid w:val="618F7E6C"/>
     <w:multiLevelType w:val="hybridMultilevel"/>
     <w:tmpl w:val="A276FB88"/>
@@ -5126,7 +6335,7 @@
       </w:pPr>
     </w:lvl>
   </w:abstractNum>
-  <w:abstractNum w:abstractNumId="30" w15:restartNumberingAfterBreak="0">
+  <w:abstractNum w:abstractNumId="33" w15:restartNumberingAfterBreak="0">
     <w:nsid w:val="63933983"/>
     <w:multiLevelType w:val="hybridMultilevel"/>
     <w:tmpl w:val="279AC838"/>
@@ -5239,7 +6448,96 @@
       </w:rPr>
     </w:lvl>
   </w:abstractNum>
-  <w:abstractNum w:abstractNumId="31" w15:restartNumberingAfterBreak="0">
+  <w:abstractNum w:abstractNumId="34" w15:restartNumberingAfterBreak="0">
+    <w:nsid w:val="668542E1"/>
+    <w:multiLevelType w:val="hybridMultilevel"/>
+    <w:tmpl w:val="6C1C050C"/>
+    <w:lvl w:ilvl="0" w:tplc="88C68F64">
+      <w:start w:val="1"/>
+      <w:numFmt w:val="decimal"/>
+      <w:lvlText w:val="%1."/>
+      <w:lvlJc w:val="left"/>
+      <w:pPr>
+        <w:ind w:left="1664" w:hanging="360"/>
+      </w:pPr>
+      <w:rPr>
+        <w:rFonts w:hint="default"/>
+      </w:rPr>
+    </w:lvl>
+    <w:lvl w:ilvl="1" w:tplc="08090019" w:tentative="1">
+      <w:start w:val="1"/>
+      <w:numFmt w:val="lowerLetter"/>
+      <w:lvlText w:val="%2."/>
+      <w:lvlJc w:val="left"/>
+      <w:pPr>
+        <w:ind w:left="2384" w:hanging="360"/>
+      </w:pPr>
+    </w:lvl>
+    <w:lvl w:ilvl="2" w:tplc="0809001B" w:tentative="1">
+      <w:start w:val="1"/>
+      <w:numFmt w:val="lowerRoman"/>
+      <w:lvlText w:val="%3."/>
+      <w:lvlJc w:val="right"/>
+      <w:pPr>
+        <w:ind w:left="3104" w:hanging="180"/>
+      </w:pPr>
+    </w:lvl>
+    <w:lvl w:ilvl="3" w:tplc="0809000F" w:tentative="1">
+      <w:start w:val="1"/>
+      <w:numFmt w:val="decimal"/>
+      <w:lvlText w:val="%4."/>
+      <w:lvlJc w:val="left"/>
+      <w:pPr>
+        <w:ind w:left="3824" w:hanging="360"/>
+      </w:pPr>
+    </w:lvl>
+    <w:lvl w:ilvl="4" w:tplc="08090019" w:tentative="1">
+      <w:start w:val="1"/>
+      <w:numFmt w:val="lowerLetter"/>
+      <w:lvlText w:val="%5."/>
+      <w:lvlJc w:val="left"/>
+      <w:pPr>
+        <w:ind w:left="4544" w:hanging="360"/>
+      </w:pPr>
+    </w:lvl>
+    <w:lvl w:ilvl="5" w:tplc="0809001B" w:tentative="1">
+      <w:start w:val="1"/>
+      <w:numFmt w:val="lowerRoman"/>
+      <w:lvlText w:val="%6."/>
+      <w:lvlJc w:val="right"/>
+      <w:pPr>
+        <w:ind w:left="5264" w:hanging="180"/>
+      </w:pPr>
+    </w:lvl>
+    <w:lvl w:ilvl="6" w:tplc="0809000F" w:tentative="1">
+      <w:start w:val="1"/>
+      <w:numFmt w:val="decimal"/>
+      <w:lvlText w:val="%7."/>
+      <w:lvlJc w:val="left"/>
+      <w:pPr>
+        <w:ind w:left="5984" w:hanging="360"/>
+      </w:pPr>
+    </w:lvl>
+    <w:lvl w:ilvl="7" w:tplc="08090019" w:tentative="1">
+      <w:start w:val="1"/>
+      <w:numFmt w:val="lowerLetter"/>
+      <w:lvlText w:val="%8."/>
+      <w:lvlJc w:val="left"/>
+      <w:pPr>
+        <w:ind w:left="6704" w:hanging="360"/>
+      </w:pPr>
+    </w:lvl>
+    <w:lvl w:ilvl="8" w:tplc="0809001B" w:tentative="1">
+      <w:start w:val="1"/>
+      <w:numFmt w:val="lowerRoman"/>
+      <w:lvlText w:val="%9."/>
+      <w:lvlJc w:val="right"/>
+      <w:pPr>
+        <w:ind w:left="7424" w:hanging="180"/>
+      </w:pPr>
+    </w:lvl>
+  </w:abstractNum>
+  <w:abstractNum w:abstractNumId="35" w15:restartNumberingAfterBreak="0">
     <w:nsid w:val="69C154CC"/>
     <w:multiLevelType w:val="hybridMultilevel"/>
     <w:tmpl w:val="D7E609A2"/>
@@ -5352,7 +6650,7 @@
       </w:rPr>
     </w:lvl>
   </w:abstractNum>
-  <w:abstractNum w:abstractNumId="32" w15:restartNumberingAfterBreak="0">
+  <w:abstractNum w:abstractNumId="36" w15:restartNumberingAfterBreak="0">
     <w:nsid w:val="6BE27CF8"/>
     <w:multiLevelType w:val="hybridMultilevel"/>
     <w:tmpl w:val="83E8CC64"/>
@@ -5441,7 +6739,7 @@
       </w:pPr>
     </w:lvl>
   </w:abstractNum>
-  <w:abstractNum w:abstractNumId="33" w15:restartNumberingAfterBreak="0">
+  <w:abstractNum w:abstractNumId="37" w15:restartNumberingAfterBreak="0">
     <w:nsid w:val="746D484B"/>
     <w:multiLevelType w:val="hybridMultilevel"/>
     <w:tmpl w:val="5A16915E"/>
@@ -5554,7 +6852,7 @@
       </w:rPr>
     </w:lvl>
   </w:abstractNum>
-  <w:abstractNum w:abstractNumId="34" w15:restartNumberingAfterBreak="0">
+  <w:abstractNum w:abstractNumId="38" w15:restartNumberingAfterBreak="0">
     <w:nsid w:val="7E141937"/>
     <w:multiLevelType w:val="hybridMultilevel"/>
     <w:tmpl w:val="1F24E83C"/>
@@ -5680,16 +6978,16 @@
     <w:abstractNumId w:val="16"/>
   </w:num>
   <w:num w:numId="5">
-    <w:abstractNumId w:val="29"/>
+    <w:abstractNumId w:val="32"/>
   </w:num>
   <w:num w:numId="6">
-    <w:abstractNumId w:val="21"/>
+    <w:abstractNumId w:val="22"/>
   </w:num>
   <w:num w:numId="7">
-    <w:abstractNumId w:val="33"/>
+    <w:abstractNumId w:val="37"/>
   </w:num>
   <w:num w:numId="8">
-    <w:abstractNumId w:val="25"/>
+    <w:abstractNumId w:val="27"/>
   </w:num>
   <w:num w:numId="9">
     <w:abstractNumId w:val="6"/>
@@ -5701,7 +6999,7 @@
     <w:abstractNumId w:val="14"/>
   </w:num>
   <w:num w:numId="12">
-    <w:abstractNumId w:val="24"/>
+    <w:abstractNumId w:val="26"/>
   </w:num>
   <w:num w:numId="13">
     <w:abstractNumId w:val="11"/>
@@ -5710,19 +7008,19 @@
     <w:abstractNumId w:val="17"/>
   </w:num>
   <w:num w:numId="15">
+    <w:abstractNumId w:val="30"/>
+  </w:num>
+  <w:num w:numId="16">
     <w:abstractNumId w:val="28"/>
   </w:num>
-  <w:num w:numId="16">
-    <w:abstractNumId w:val="26"/>
-  </w:num>
   <w:num w:numId="17">
-    <w:abstractNumId w:val="19"/>
+    <w:abstractNumId w:val="20"/>
   </w:num>
   <w:num w:numId="18">
     <w:abstractNumId w:val="13"/>
   </w:num>
   <w:num w:numId="19">
-    <w:abstractNumId w:val="22"/>
+    <w:abstractNumId w:val="23"/>
   </w:num>
   <w:num w:numId="20">
     <w:abstractNumId w:val="7"/>
@@ -5731,19 +7029,19 @@
     <w:abstractNumId w:val="5"/>
   </w:num>
   <w:num w:numId="22">
-    <w:abstractNumId w:val="31"/>
+    <w:abstractNumId w:val="35"/>
   </w:num>
   <w:num w:numId="23">
-    <w:abstractNumId w:val="23"/>
+    <w:abstractNumId w:val="24"/>
   </w:num>
   <w:num w:numId="24">
     <w:abstractNumId w:val="18"/>
   </w:num>
   <w:num w:numId="25">
-    <w:abstractNumId w:val="20"/>
+    <w:abstractNumId w:val="21"/>
   </w:num>
   <w:num w:numId="26">
-    <w:abstractNumId w:val="30"/>
+    <w:abstractNumId w:val="33"/>
   </w:num>
   <w:num w:numId="27">
     <w:abstractNumId w:val="4"/>
@@ -5752,7 +7050,7 @@
     <w:abstractNumId w:val="9"/>
   </w:num>
   <w:num w:numId="29">
-    <w:abstractNumId w:val="34"/>
+    <w:abstractNumId w:val="38"/>
   </w:num>
   <w:num w:numId="30">
     <w:abstractNumId w:val="3"/>
@@ -5761,7 +7059,7 @@
     <w:abstractNumId w:val="12"/>
   </w:num>
   <w:num w:numId="32">
-    <w:abstractNumId w:val="27"/>
+    <w:abstractNumId w:val="29"/>
   </w:num>
   <w:num w:numId="33">
     <w:abstractNumId w:val="10"/>
@@ -5770,7 +7068,19 @@
     <w:abstractNumId w:val="15"/>
   </w:num>
   <w:num w:numId="35">
-    <w:abstractNumId w:val="32"/>
+    <w:abstractNumId w:val="36"/>
+  </w:num>
+  <w:num w:numId="36">
+    <w:abstractNumId w:val="19"/>
+  </w:num>
+  <w:num w:numId="37">
+    <w:abstractNumId w:val="34"/>
+  </w:num>
+  <w:num w:numId="38">
+    <w:abstractNumId w:val="31"/>
+  </w:num>
+  <w:num w:numId="39">
+    <w:abstractNumId w:val="25"/>
   </w:num>
 </w:numbering>
 </file>
@@ -5791,7 +7101,7 @@
       </w:pPr>
     </w:pPrDefault>
   </w:docDefaults>
-  <w:latentStyles w:defLockedState="0" w:defUIPriority="0" w:defSemiHidden="0" w:defUnhideWhenUsed="0" w:defQFormat="0" w:count="375">
+  <w:latentStyles w:defLockedState="0" w:defUIPriority="0" w:defSemiHidden="0" w:defUnhideWhenUsed="0" w:defQFormat="0" w:count="377">
     <w:lsdException w:name="Normal" w:qFormat="1"/>
     <w:lsdException w:name="heading 1" w:uiPriority="9" w:qFormat="1"/>
     <w:lsdException w:name="heading 2" w:uiPriority="9" w:qFormat="1"/>
@@ -5891,7 +7201,6 @@
     <w:lsdException w:name="HTML Sample" w:semiHidden="1" w:unhideWhenUsed="1"/>
     <w:lsdException w:name="HTML Typewriter" w:semiHidden="1" w:unhideWhenUsed="1"/>
     <w:lsdException w:name="HTML Variable" w:semiHidden="1" w:unhideWhenUsed="1"/>
-    <w:lsdException w:name="Normal Table" w:semiHidden="1" w:unhideWhenUsed="1"/>
     <w:lsdException w:name="annotation subject" w:semiHidden="1" w:unhideWhenUsed="1"/>
     <w:lsdException w:name="No List" w:semiHidden="1" w:unhideWhenUsed="1"/>
     <w:lsdException w:name="Outline List 1" w:semiHidden="1" w:unhideWhenUsed="1"/>
@@ -5938,9 +7247,7 @@
     <w:lsdException w:name="Table Subtle 2" w:semiHidden="1" w:unhideWhenUsed="1"/>
     <w:lsdException w:name="Table Web 1" w:semiHidden="1" w:unhideWhenUsed="1"/>
     <w:lsdException w:name="Table Web 2" w:semiHidden="1" w:unhideWhenUsed="1"/>
-    <w:lsdException w:name="Table Web 3" w:semiHidden="1" w:unhideWhenUsed="1"/>
     <w:lsdException w:name="Balloon Text" w:semiHidden="1" w:unhideWhenUsed="1"/>
-    <w:lsdException w:name="Table Theme" w:semiHidden="1" w:unhideWhenUsed="1"/>
     <w:lsdException w:name="Placeholder Text" w:semiHidden="1" w:uiPriority="99"/>
     <w:lsdException w:name="No Spacing" w:uiPriority="1" w:qFormat="1"/>
     <w:lsdException w:name="Light Shading" w:uiPriority="60"/>
@@ -6160,6 +7467,8 @@
     <w:lsdException w:name="Smart Hyperlink" w:semiHidden="1" w:uiPriority="99" w:unhideWhenUsed="1"/>
     <w:lsdException w:name="Hashtag" w:semiHidden="1" w:uiPriority="99" w:unhideWhenUsed="1"/>
     <w:lsdException w:name="Unresolved Mention" w:semiHidden="1" w:uiPriority="99" w:unhideWhenUsed="1"/>
+    <w:lsdException w:name="Smart Link" w:semiHidden="1" w:uiPriority="99" w:unhideWhenUsed="1"/>
+    <w:lsdException w:name="Smart Link Error" w:semiHidden="1" w:uiPriority="99" w:unhideWhenUsed="1"/>
   </w:latentStyles>
   <w:style w:type="paragraph" w:default="1" w:styleId="Normal">
     <w:name w:val="Normal"/>
@@ -7387,7 +8696,7 @@
 </file>
 
 <file path=customXml/itemProps1.xml><?xml version="1.0" encoding="utf-8"?>
-<ds:datastoreItem xmlns:ds="http://schemas.openxmlformats.org/officeDocument/2006/customXml" ds:itemID="{4D392765-83D7-486E-95B9-571425ADB59A}">
+<ds:datastoreItem xmlns:ds="http://schemas.openxmlformats.org/officeDocument/2006/customXml" ds:itemID="{71685B64-A6B7-488C-8153-8D4CF85FC19B}">
   <ds:schemaRefs>
     <ds:schemaRef ds:uri="http://schemas.openxmlformats.org/officeDocument/2006/bibliography"/>
   </ds:schemaRefs>

</xml_diff>